<commit_message>
consolidated - cost and benefit analysis - update
</commit_message>
<xml_diff>
--- a/documentation/projman/NACOR INDUSTRIES - CONSOLIDATED PROJECT MANAGEMENT PLAN.docx
+++ b/documentation/projman/NACOR INDUSTRIES - CONSOLIDATED PROJECT MANAGEMENT PLAN.docx
@@ -362,6 +362,2181 @@
       </w:tr>
     </w:tbl>
     <w:p/>
+    <w:p>
+      <w:r>
+        <w:br w:type="page"/>
+      </w:r>
+    </w:p>
+    <w:p>
+      <w:pPr>
+        <w:pStyle w:val="Heading1"/>
+        <w:numPr>
+          <w:ilvl w:val="0"/>
+          <w:numId w:val="2"/>
+        </w:numPr>
+      </w:pPr>
+      <w:r>
+        <w:lastRenderedPageBreak/>
+        <w:t>Business Case</w:t>
+      </w:r>
+    </w:p>
+    <w:p>
+      <w:pPr>
+        <w:pStyle w:val="Heading2"/>
+        <w:numPr>
+          <w:ilvl w:val="1"/>
+          <w:numId w:val="2"/>
+        </w:numPr>
+      </w:pPr>
+      <w:r>
+        <w:t>Problem Definition</w:t>
+      </w:r>
+    </w:p>
+    <w:p>
+      <w:pPr>
+        <w:pStyle w:val="Heading3"/>
+        <w:ind w:left="390" w:firstLine="720"/>
+      </w:pPr>
+      <w:r>
+        <w:t>2.1.1 Problem Statement</w:t>
+      </w:r>
+      <w:r>
+        <w:tab/>
+      </w:r>
+    </w:p>
+    <w:p>
+      <w:pPr>
+        <w:pStyle w:val="ListParagraph"/>
+        <w:ind w:left="1110"/>
+        <w:jc w:val="both"/>
+      </w:pPr>
+      <w:r>
+        <w:t>The Asia Pacific College ITRO Department lacks a system that would help them address</w:t>
+      </w:r>
+      <w:r>
+        <w:t xml:space="preserve"> </w:t>
+      </w:r>
+      <w:r>
+        <w:t>the school’s technical-related problems. They only use email system which often-times. ITRO personnel tend to miss out the students, teachers</w:t>
+      </w:r>
+      <w:r>
+        <w:t>,</w:t>
+      </w:r>
+      <w:r>
+        <w:t xml:space="preserve"> or staff emails regarding the problem they encountered. This might lead to a bigger problem since there are problems that need attention and action.</w:t>
+      </w:r>
+    </w:p>
+    <w:p>
+      <w:pPr>
+        <w:pStyle w:val="Heading3"/>
+        <w:ind w:left="390" w:firstLine="720"/>
+      </w:pPr>
+      <w:r>
+        <w:t>2.1.2 Organizational Impact</w:t>
+      </w:r>
+    </w:p>
+    <w:p>
+      <w:pPr>
+        <w:ind w:left="1110"/>
+      </w:pPr>
+      <w:r>
+        <w:t xml:space="preserve">The Nacor Industries’ Ram’s Corner: Ticketing System will make a significant change </w:t>
+      </w:r>
+      <w:proofErr w:type="gramStart"/>
+      <w:r>
+        <w:t>on</w:t>
+      </w:r>
+      <w:proofErr w:type="gramEnd"/>
+      <w:r>
+        <w:t xml:space="preserve"> the ITRO Department. Some of the changes that will immediately take effect is the current system that they are using.</w:t>
+      </w:r>
+    </w:p>
+    <w:p>
+      <w:pPr>
+        <w:ind w:left="390" w:firstLine="720"/>
+      </w:pPr>
+      <w:r>
+        <w:t xml:space="preserve">Tools: </w:t>
+      </w:r>
+    </w:p>
+    <w:p>
+      <w:pPr>
+        <w:ind w:left="1080"/>
+      </w:pPr>
+      <w:r>
+        <w:t>Once the RAMS Corner: Ticketing System is up and running. It will replace the old email system that the Department is currently using. This will require training for the ITRO personnel because the software is new and fresh. The training will provide much smoother work as they will navigate each button and functions continuously and they won’t need to guess the functions of a specific button.</w:t>
+      </w:r>
+    </w:p>
+    <w:p>
+      <w:pPr>
+        <w:ind w:left="1080"/>
+      </w:pPr>
+      <w:r>
+        <w:t xml:space="preserve">Processes: </w:t>
+      </w:r>
+    </w:p>
+    <w:p>
+      <w:pPr>
+        <w:ind w:left="1080"/>
+      </w:pPr>
+      <w:r>
+        <w:t xml:space="preserve">With the new System made, it will boost the Department’s productivity as the system will ask its users for full details of the problem they encountered. This will reduce the time of the personnel trying to figure out what the users are trying to convey. It will reduce the manual assigning of tickets as the system will automatically personnel to resolve the problem. </w:t>
+      </w:r>
+    </w:p>
+    <w:p>
+      <w:pPr>
+        <w:ind w:left="1080"/>
+      </w:pPr>
+      <w:r>
+        <w:t xml:space="preserve">Roles and Responsibilities: </w:t>
+      </w:r>
+    </w:p>
+    <w:p>
+      <w:pPr>
+        <w:ind w:left="1080"/>
+      </w:pPr>
+      <w:r>
+        <w:t>The department is divided into two groups. One that handles all hardware related problems and other for all software related problems. With the new system, all the ITRO personnel can focus on the fields of their expertise. In this way, the job gets to be done in a short time as the personnel who handle the problem know what they are doing resulting in a smooth resolution for the users.</w:t>
+      </w:r>
+    </w:p>
+    <w:p>
+      <w:pPr>
+        <w:ind w:left="1080"/>
+      </w:pPr>
+      <w:r>
+        <w:t xml:space="preserve">Hardware and software: </w:t>
+      </w:r>
+    </w:p>
+    <w:p>
+      <w:pPr>
+        <w:ind w:left="1080"/>
+      </w:pPr>
+      <w:r>
+        <w:t>The hardware will not be much of a problem as the Department already has a laptop that can run the software. As for the software needs. It does not require much, and it only needs a stable internet connection to run properly.</w:t>
+      </w:r>
+    </w:p>
+    <w:p>
+      <w:pPr>
+        <w:pStyle w:val="Heading3"/>
+        <w:ind w:left="360" w:firstLine="720"/>
+      </w:pPr>
+      <w:r>
+        <w:t>2.1.3 Technology Migration</w:t>
+      </w:r>
+    </w:p>
+    <w:p>
+      <w:pPr>
+        <w:ind w:left="1080"/>
+        <w:rPr>
+          <w:color w:val="000000" w:themeColor="text1"/>
+        </w:rPr>
+      </w:pPr>
+      <w:r>
+        <w:rPr>
+          <w:color w:val="000000" w:themeColor="text1"/>
+        </w:rPr>
+        <w:t>Since the legacy system utilized by the client is only email-based and the team’s system, RAMS Corner runs on the web on an entirely new environment, the team decided to pursue the migration through a systematic approach to avoid any conflicts regarding the ongoing processes within the legacy system (email-based reporting):</w:t>
+      </w:r>
+    </w:p>
+    <w:p>
+      <w:pPr>
+        <w:pStyle w:val="ListParagraph"/>
+        <w:spacing w:after="0" w:line="240" w:lineRule="auto"/>
+        <w:ind w:left="1170"/>
+        <w:rPr>
+          <w:color w:val="000000" w:themeColor="text1"/>
+        </w:rPr>
+      </w:pPr>
+      <w:r>
+        <w:rPr>
+          <w:color w:val="000000" w:themeColor="text1"/>
+        </w:rPr>
+        <w:lastRenderedPageBreak/>
+        <w:t>Phase 1:</w:t>
+      </w:r>
+    </w:p>
+    <w:p>
+      <w:pPr>
+        <w:pStyle w:val="ListParagraph"/>
+        <w:numPr>
+          <w:ilvl w:val="1"/>
+          <w:numId w:val="3"/>
+        </w:numPr>
+        <w:spacing w:after="0" w:line="240" w:lineRule="auto"/>
+        <w:rPr>
+          <w:color w:val="000000" w:themeColor="text1"/>
+        </w:rPr>
+      </w:pPr>
+      <w:r>
+        <w:rPr>
+          <w:color w:val="000000" w:themeColor="text1"/>
+        </w:rPr>
+        <w:t>The development team would pull a handful of the existing userbase within the project stakeholders through their APC outlook emails for isolated testing purposes.</w:t>
+      </w:r>
+    </w:p>
+    <w:p>
+      <w:pPr>
+        <w:pStyle w:val="ListParagraph"/>
+        <w:spacing w:after="0" w:line="240" w:lineRule="auto"/>
+        <w:ind w:left="1170"/>
+        <w:rPr>
+          <w:color w:val="000000" w:themeColor="text1"/>
+        </w:rPr>
+      </w:pPr>
+      <w:r>
+        <w:rPr>
+          <w:color w:val="000000" w:themeColor="text1"/>
+        </w:rPr>
+        <w:t>Phase 2:</w:t>
+      </w:r>
+    </w:p>
+    <w:p>
+      <w:pPr>
+        <w:pStyle w:val="ListParagraph"/>
+        <w:numPr>
+          <w:ilvl w:val="1"/>
+          <w:numId w:val="3"/>
+        </w:numPr>
+        <w:spacing w:after="0" w:line="240" w:lineRule="auto"/>
+        <w:rPr>
+          <w:color w:val="000000" w:themeColor="text1"/>
+        </w:rPr>
+      </w:pPr>
+      <w:r>
+        <w:rPr>
+          <w:color w:val="000000" w:themeColor="text1"/>
+        </w:rPr>
+        <w:t>If the test cases were all satisfactory, then the backend developer would proceed to pull all existing userbases and build their own accounts with pre-determined credentials to be modified later by each of the stakeholders and fill the Knowledge Base with past issues raised and solved by the ITRO.</w:t>
+      </w:r>
+    </w:p>
+    <w:p>
+      <w:pPr>
+        <w:pStyle w:val="ListParagraph"/>
+        <w:spacing w:after="0" w:line="240" w:lineRule="auto"/>
+        <w:ind w:left="1170"/>
+        <w:rPr>
+          <w:color w:val="000000" w:themeColor="text1"/>
+        </w:rPr>
+      </w:pPr>
+      <w:r>
+        <w:rPr>
+          <w:color w:val="000000" w:themeColor="text1"/>
+        </w:rPr>
+        <w:t>Phase 3:</w:t>
+      </w:r>
+    </w:p>
+    <w:p>
+      <w:pPr>
+        <w:pStyle w:val="ListParagraph"/>
+        <w:numPr>
+          <w:ilvl w:val="1"/>
+          <w:numId w:val="3"/>
+        </w:numPr>
+        <w:spacing w:after="0" w:line="240" w:lineRule="auto"/>
+        <w:rPr>
+          <w:color w:val="000000" w:themeColor="text1"/>
+        </w:rPr>
+      </w:pPr>
+      <w:r>
+        <w:rPr>
+          <w:color w:val="000000" w:themeColor="text1"/>
+        </w:rPr>
+        <w:t>With the acknowledgement of the ITRO Head, Mr. Jojo Castillo, the ITRO are encouraged to promote the newly developed web-application by informing their clients of its existence through pre-established communication channels such as their APC emails or through a formal press release.</w:t>
+      </w:r>
+    </w:p>
+    <w:p>
+      <w:pPr>
+        <w:pStyle w:val="ListParagraph"/>
+        <w:spacing w:after="0" w:line="240" w:lineRule="auto"/>
+        <w:ind w:left="1170"/>
+        <w:rPr>
+          <w:color w:val="000000" w:themeColor="text1"/>
+        </w:rPr>
+      </w:pPr>
+      <w:r>
+        <w:rPr>
+          <w:color w:val="000000" w:themeColor="text1"/>
+        </w:rPr>
+        <w:t>Phase 4:</w:t>
+      </w:r>
+    </w:p>
+    <w:p>
+      <w:pPr>
+        <w:pStyle w:val="ListParagraph"/>
+        <w:numPr>
+          <w:ilvl w:val="1"/>
+          <w:numId w:val="3"/>
+        </w:numPr>
+        <w:spacing w:after="0" w:line="240" w:lineRule="auto"/>
+        <w:rPr>
+          <w:color w:val="000000" w:themeColor="text1"/>
+        </w:rPr>
+      </w:pPr>
+      <w:r>
+        <w:rPr>
+          <w:color w:val="000000" w:themeColor="text1"/>
+        </w:rPr>
+        <w:t>Since most inquiries sent through email are only being recorded and handled manually, the complete transfer of the already ongoing processes from emails to the RAMS Corner Ticketing Service System would not be advised, therefore, all new inquiries would be made in the web application, while the already ongoing ones are meant to be handled separately until completion. Inquiries that are sent through email, but have long been pending, however should be sent to the RAMS Corner to be handled.</w:t>
+      </w:r>
+    </w:p>
+    <w:p>
+      <w:pPr>
+        <w:spacing w:after="0" w:line="240" w:lineRule="auto"/>
+        <w:rPr>
+          <w:color w:val="000000" w:themeColor="text1"/>
+        </w:rPr>
+      </w:pPr>
+    </w:p>
+    <w:p>
+      <w:pPr>
+        <w:pStyle w:val="Heading2"/>
+        <w:numPr>
+          <w:ilvl w:val="1"/>
+          <w:numId w:val="2"/>
+        </w:numPr>
+      </w:pPr>
+      <w:r>
+        <w:t>Project Overview</w:t>
+      </w:r>
+    </w:p>
+    <w:p>
+      <w:pPr>
+        <w:pStyle w:val="Heading3"/>
+        <w:numPr>
+          <w:ilvl w:val="2"/>
+          <w:numId w:val="2"/>
+        </w:numPr>
+      </w:pPr>
+      <w:r>
+        <w:t>Project Description</w:t>
+      </w:r>
+    </w:p>
+    <w:p>
+      <w:pPr>
+        <w:pStyle w:val="ListParagraph"/>
+        <w:spacing w:line="276" w:lineRule="auto"/>
+        <w:ind w:left="1080"/>
+        <w:jc w:val="both"/>
+      </w:pPr>
+      <w:r>
+        <w:t>RAMS Corner Ticketing System is a web-based application that would make use of a ticketing method similar to that of Discord and other outsourcing companies that would not only help the students and teachers get an equal chance to be given audience by the ITRO, but also to provide automated questions to frequently-asked-questions through a dedicated knowledge base that would be done by surveying them before the development phase. Making troubleshooting easier and much more convenient.</w:t>
+      </w:r>
+    </w:p>
+    <w:p>
+      <w:pPr>
+        <w:pStyle w:val="ListParagraph"/>
+        <w:spacing w:line="276" w:lineRule="auto"/>
+        <w:ind w:left="1080"/>
+        <w:jc w:val="both"/>
+      </w:pPr>
+    </w:p>
+    <w:p>
+      <w:pPr>
+        <w:pStyle w:val="Heading3"/>
+        <w:numPr>
+          <w:ilvl w:val="2"/>
+          <w:numId w:val="2"/>
+        </w:numPr>
+      </w:pPr>
+      <w:r>
+        <w:t>Goals and Objectives</w:t>
+      </w:r>
+    </w:p>
+    <w:p>
+      <w:pPr>
+        <w:ind w:left="1080"/>
+      </w:pPr>
+    </w:p>
+    <w:p>
+      <w:pPr>
+        <w:spacing w:line="276" w:lineRule="auto"/>
+        <w:ind w:left="1080"/>
+        <w:jc w:val="both"/>
+      </w:pPr>
+      <w:r>
+        <w:t>The business objectives for this project are to direct support of our team’s strategic plan to provide an alternative work environment for the ITRO and improve their workflow efficiency.</w:t>
+      </w:r>
+    </w:p>
+    <w:p>
+      <w:pPr>
+        <w:pStyle w:val="ListParagraph"/>
+        <w:numPr>
+          <w:ilvl w:val="0"/>
+          <w:numId w:val="4"/>
+        </w:numPr>
+        <w:tabs>
+          <w:tab w:val="num" w:pos="1440"/>
+        </w:tabs>
+        <w:spacing w:line="276" w:lineRule="auto"/>
+        <w:jc w:val="both"/>
+      </w:pPr>
+      <w:r>
+        <w:t>Complete implementation of the RAMS Corner Ticketing System within the next 90 days (about 3 months) to replace the current email-based system.</w:t>
+      </w:r>
+    </w:p>
+    <w:p>
+      <w:pPr>
+        <w:pStyle w:val="ListParagraph"/>
+        <w:numPr>
+          <w:ilvl w:val="0"/>
+          <w:numId w:val="4"/>
+        </w:numPr>
+        <w:tabs>
+          <w:tab w:val="num" w:pos="1440"/>
+        </w:tabs>
+        <w:spacing w:line="276" w:lineRule="auto"/>
+        <w:jc w:val="both"/>
+      </w:pPr>
+      <w:r>
+        <w:t>Shorten time duration of ITRO’s interactions with their clients by 85% after the app deployment.</w:t>
+      </w:r>
+    </w:p>
+    <w:p>
+      <w:pPr>
+        <w:pStyle w:val="ListParagraph"/>
+        <w:numPr>
+          <w:ilvl w:val="0"/>
+          <w:numId w:val="4"/>
+        </w:numPr>
+        <w:tabs>
+          <w:tab w:val="num" w:pos="1440"/>
+        </w:tabs>
+        <w:spacing w:line="276" w:lineRule="auto"/>
+        <w:jc w:val="both"/>
+      </w:pPr>
+      <w:r>
+        <w:t>Minimize the number of inquiries that does not reach the ITRO by at least 70%—within the next month after the full app deployment</w:t>
+      </w:r>
+      <w:commentRangeStart w:id="0"/>
+      <w:commentRangeEnd w:id="0"/>
+      <w:r>
+        <w:rPr>
+          <w:rStyle w:val="CommentReference"/>
+        </w:rPr>
+        <w:commentReference w:id="0"/>
+      </w:r>
+      <w:commentRangeStart w:id="1"/>
+      <w:commentRangeEnd w:id="1"/>
+      <w:r>
+        <w:rPr>
+          <w:rStyle w:val="CommentReference"/>
+        </w:rPr>
+        <w:commentReference w:id="1"/>
+      </w:r>
+      <w:r>
+        <w:t>.</w:t>
+      </w:r>
+    </w:p>
+    <w:p>
+      <w:pPr>
+        <w:pStyle w:val="Heading3"/>
+        <w:numPr>
+          <w:ilvl w:val="2"/>
+          <w:numId w:val="2"/>
+        </w:numPr>
+      </w:pPr>
+      <w:r>
+        <w:lastRenderedPageBreak/>
+        <w:t>Project Performance</w:t>
+      </w:r>
+    </w:p>
+    <w:p>
+      <w:pPr>
+        <w:pStyle w:val="ListParagraph"/>
+        <w:ind w:left="1080"/>
+      </w:pPr>
+      <w:r>
+        <w:t>The objectives which mutually support the milestones and deliverables for this project have been identified.  In order to achieve success on the ISA project, the following objectives must be met within the designated time and budget allocations:</w:t>
+      </w:r>
+    </w:p>
+    <w:p>
+      <w:pPr>
+        <w:pStyle w:val="ListParagraph"/>
+        <w:numPr>
+          <w:ilvl w:val="0"/>
+          <w:numId w:val="4"/>
+        </w:numPr>
+      </w:pPr>
+      <w:r>
+        <w:t>Finish the development of the app’s user interface within the next 50 days (about 1 and a half months)</w:t>
+      </w:r>
+    </w:p>
+    <w:p>
+      <w:pPr>
+        <w:pStyle w:val="ListParagraph"/>
+        <w:numPr>
+          <w:ilvl w:val="0"/>
+          <w:numId w:val="4"/>
+        </w:numPr>
+      </w:pPr>
+      <w:r>
+        <w:t>Retrieve all the necessary data of the ITRO and their clients for the database within the next 25 days (about 3 and a half weeks)</w:t>
+      </w:r>
+    </w:p>
+    <w:p>
+      <w:pPr>
+        <w:pStyle w:val="ListParagraph"/>
+        <w:numPr>
+          <w:ilvl w:val="0"/>
+          <w:numId w:val="4"/>
+        </w:numPr>
+      </w:pPr>
+      <w:r>
+        <w:t>Present a working prototype with at least 50% of its functions realized within the next 35 days (about 1 month 4 and a half days)</w:t>
+      </w:r>
+    </w:p>
+    <w:p>
+      <w:pPr>
+        <w:pStyle w:val="ListParagraph"/>
+        <w:numPr>
+          <w:ilvl w:val="0"/>
+          <w:numId w:val="4"/>
+        </w:numPr>
+      </w:pPr>
+      <w:r>
+        <w:t>Present the beta version of the application with all its functions intact within the next 100 days (about 3 and a half months)</w:t>
+      </w:r>
+    </w:p>
+    <w:p>
+      <w:pPr>
+        <w:pStyle w:val="ListParagraph"/>
+        <w:numPr>
+          <w:ilvl w:val="0"/>
+          <w:numId w:val="4"/>
+        </w:numPr>
+      </w:pPr>
+      <w:r>
+        <w:t>Conduct an isolated deployment of the application within the next 100 days (about 3 and a half months)</w:t>
+      </w:r>
+    </w:p>
+    <w:p>
+      <w:pPr>
+        <w:pStyle w:val="ListParagraph"/>
+        <w:numPr>
+          <w:ilvl w:val="0"/>
+          <w:numId w:val="4"/>
+        </w:numPr>
+      </w:pPr>
+      <w:r>
+        <w:t>Deploy the application for the use of ITRO and their clients within the next 120 days (about 4 months)</w:t>
+      </w:r>
+    </w:p>
+    <w:p>
+      <w:pPr>
+        <w:pStyle w:val="Heading3"/>
+        <w:numPr>
+          <w:ilvl w:val="2"/>
+          <w:numId w:val="2"/>
+        </w:numPr>
+      </w:pPr>
+      <w:r>
+        <w:t>Project Assumptions</w:t>
+      </w:r>
+    </w:p>
+    <w:p>
+      <w:pPr>
+        <w:ind w:left="1080"/>
+        <w:rPr>
+          <w:color w:val="000000" w:themeColor="text1"/>
+        </w:rPr>
+      </w:pPr>
+      <w:r>
+        <w:rPr>
+          <w:color w:val="000000" w:themeColor="text1"/>
+        </w:rPr>
+        <w:t>Listed below are the team’s project assumptions revolving regarding the deployment of RAMS Corner Ticketing System.</w:t>
+      </w:r>
+    </w:p>
+    <w:p>
+      <w:pPr>
+        <w:pStyle w:val="ListParagraph"/>
+        <w:numPr>
+          <w:ilvl w:val="1"/>
+          <w:numId w:val="5"/>
+        </w:numPr>
+        <w:spacing w:after="0" w:line="240" w:lineRule="auto"/>
+        <w:rPr>
+          <w:color w:val="000000" w:themeColor="text1"/>
+        </w:rPr>
+      </w:pPr>
+      <w:r>
+        <w:rPr>
+          <w:color w:val="000000" w:themeColor="text1"/>
+        </w:rPr>
+        <w:t>The ITRO, as well as their clients have access to the internet through APC Rams Wi-Fi (or personal data/ISP) along with the necessary devices to use the web application.</w:t>
+      </w:r>
+    </w:p>
+    <w:p>
+      <w:pPr>
+        <w:pStyle w:val="ListParagraph"/>
+        <w:numPr>
+          <w:ilvl w:val="1"/>
+          <w:numId w:val="5"/>
+        </w:numPr>
+        <w:spacing w:after="0" w:line="240" w:lineRule="auto"/>
+        <w:rPr>
+          <w:color w:val="000000" w:themeColor="text1"/>
+        </w:rPr>
+      </w:pPr>
+      <w:r>
+        <w:rPr>
+          <w:color w:val="000000" w:themeColor="text1"/>
+        </w:rPr>
+        <w:t>The ITRO Staff would be trained in using the new web application.</w:t>
+      </w:r>
+    </w:p>
+    <w:p>
+      <w:pPr>
+        <w:pStyle w:val="ListParagraph"/>
+        <w:numPr>
+          <w:ilvl w:val="1"/>
+          <w:numId w:val="5"/>
+        </w:numPr>
+        <w:spacing w:after="0" w:line="240" w:lineRule="auto"/>
+        <w:rPr>
+          <w:color w:val="000000" w:themeColor="text1"/>
+        </w:rPr>
+      </w:pPr>
+      <w:r>
+        <w:rPr>
+          <w:color w:val="000000" w:themeColor="text1"/>
+        </w:rPr>
+        <w:t>The web application will be developed without any major technical issues or roadblocks.</w:t>
+      </w:r>
+    </w:p>
+    <w:p>
+      <w:pPr>
+        <w:pStyle w:val="ListParagraph"/>
+        <w:numPr>
+          <w:ilvl w:val="1"/>
+          <w:numId w:val="5"/>
+        </w:numPr>
+        <w:spacing w:after="0" w:line="240" w:lineRule="auto"/>
+        <w:rPr>
+          <w:color w:val="000000" w:themeColor="text1"/>
+        </w:rPr>
+      </w:pPr>
+      <w:r>
+        <w:rPr>
+          <w:color w:val="000000" w:themeColor="text1"/>
+        </w:rPr>
+        <w:t>The web-app will be deployed by the client using their resources with sufficient processing power, memory, and storage.</w:t>
+      </w:r>
+    </w:p>
+    <w:p>
+      <w:pPr>
+        <w:pStyle w:val="ListParagraph"/>
+        <w:numPr>
+          <w:ilvl w:val="1"/>
+          <w:numId w:val="5"/>
+        </w:numPr>
+        <w:spacing w:after="0" w:line="240" w:lineRule="auto"/>
+        <w:rPr>
+          <w:color w:val="000000" w:themeColor="text1"/>
+        </w:rPr>
+      </w:pPr>
+      <w:r>
+        <w:rPr>
+          <w:color w:val="000000" w:themeColor="text1"/>
+        </w:rPr>
+        <w:t>The web application will be developed within the given timeline (the entirety of PBL1).</w:t>
+      </w:r>
+    </w:p>
+    <w:p>
+      <w:pPr>
+        <w:pStyle w:val="ListParagraph"/>
+        <w:numPr>
+          <w:ilvl w:val="1"/>
+          <w:numId w:val="5"/>
+        </w:numPr>
+        <w:spacing w:after="0" w:line="240" w:lineRule="auto"/>
+        <w:rPr>
+          <w:color w:val="000000" w:themeColor="text1"/>
+        </w:rPr>
+      </w:pPr>
+      <w:r>
+        <w:rPr>
+          <w:color w:val="000000" w:themeColor="text1"/>
+        </w:rPr>
+        <w:t>The APC faculty and students would utilize the new system instead of the email-based reporting system.</w:t>
+      </w:r>
+    </w:p>
+    <w:p>
+      <w:pPr>
+        <w:pStyle w:val="ListParagraph"/>
+        <w:numPr>
+          <w:ilvl w:val="1"/>
+          <w:numId w:val="5"/>
+        </w:numPr>
+        <w:spacing w:after="0" w:line="240" w:lineRule="auto"/>
+        <w:rPr>
+          <w:color w:val="000000" w:themeColor="text1"/>
+        </w:rPr>
+      </w:pPr>
+      <w:r>
+        <w:rPr>
+          <w:color w:val="000000" w:themeColor="text1"/>
+        </w:rPr>
+        <w:t>The ITRO would properly launch and promote the new system.</w:t>
+      </w:r>
+    </w:p>
+    <w:p>
+      <w:pPr>
+        <w:pStyle w:val="ListParagraph"/>
+        <w:numPr>
+          <w:ilvl w:val="1"/>
+          <w:numId w:val="5"/>
+        </w:numPr>
+        <w:spacing w:after="0" w:line="240" w:lineRule="auto"/>
+        <w:rPr>
+          <w:color w:val="000000" w:themeColor="text1"/>
+        </w:rPr>
+      </w:pPr>
+      <w:r>
+        <w:rPr>
+          <w:color w:val="000000" w:themeColor="text1"/>
+        </w:rPr>
+        <w:t>The email notification system will work without any issues.</w:t>
+      </w:r>
+    </w:p>
+    <w:p>
+      <w:pPr>
+        <w:pStyle w:val="ListParagraph"/>
+        <w:spacing w:after="0" w:line="240" w:lineRule="auto"/>
+        <w:rPr>
+          <w:color w:val="000000" w:themeColor="text1"/>
+        </w:rPr>
+      </w:pPr>
+    </w:p>
+    <w:p>
+      <w:pPr>
+        <w:pStyle w:val="Heading3"/>
+        <w:numPr>
+          <w:ilvl w:val="2"/>
+          <w:numId w:val="2"/>
+        </w:numPr>
+      </w:pPr>
+      <w:r>
+        <w:t>Project Constraints</w:t>
+      </w:r>
+    </w:p>
+    <w:p>
+      <w:pPr>
+        <w:ind w:left="1080"/>
+        <w:rPr>
+          <w:color w:val="000000" w:themeColor="text1"/>
+        </w:rPr>
+      </w:pPr>
+      <w:r>
+        <w:rPr>
+          <w:color w:val="000000" w:themeColor="text1"/>
+        </w:rPr>
+        <w:t>Listed below are the possible project constraints revolving around RAMS Corner’s design and implementation which involves—but are not limited to--the following:</w:t>
+      </w:r>
+    </w:p>
+    <w:p>
+      <w:pPr>
+        <w:pStyle w:val="ListParagraph"/>
+        <w:numPr>
+          <w:ilvl w:val="1"/>
+          <w:numId w:val="13"/>
+        </w:numPr>
+        <w:spacing w:after="0" w:line="240" w:lineRule="auto"/>
+        <w:rPr>
+          <w:color w:val="000000" w:themeColor="text1"/>
+        </w:rPr>
+      </w:pPr>
+      <w:r>
+        <w:rPr>
+          <w:color w:val="000000" w:themeColor="text1"/>
+        </w:rPr>
+        <w:t>Data Privacy</w:t>
+      </w:r>
+    </w:p>
+    <w:p>
+      <w:pPr>
+        <w:pStyle w:val="ListParagraph"/>
+        <w:numPr>
+          <w:ilvl w:val="2"/>
+          <w:numId w:val="12"/>
+        </w:numPr>
+        <w:spacing w:after="0" w:line="240" w:lineRule="auto"/>
+        <w:rPr>
+          <w:color w:val="000000" w:themeColor="text1"/>
+        </w:rPr>
+      </w:pPr>
+      <w:r>
+        <w:rPr>
+          <w:color w:val="000000" w:themeColor="text1"/>
+        </w:rPr>
+        <w:t>Upon takeover, the ITRO would be the one fully responsible for the web-application, and any other authorization regarding the APC faculty and the user’s credentials.</w:t>
+      </w:r>
+    </w:p>
+    <w:p>
+      <w:pPr>
+        <w:pStyle w:val="ListParagraph"/>
+        <w:numPr>
+          <w:ilvl w:val="1"/>
+          <w:numId w:val="11"/>
+        </w:numPr>
+        <w:spacing w:after="0" w:line="240" w:lineRule="auto"/>
+        <w:rPr>
+          <w:color w:val="000000" w:themeColor="text1"/>
+        </w:rPr>
+      </w:pPr>
+      <w:r>
+        <w:rPr>
+          <w:color w:val="000000" w:themeColor="text1"/>
+        </w:rPr>
+        <w:t xml:space="preserve">Deployment Budget </w:t>
+      </w:r>
+    </w:p>
+    <w:p>
+      <w:pPr>
+        <w:pStyle w:val="ListParagraph"/>
+        <w:numPr>
+          <w:ilvl w:val="2"/>
+          <w:numId w:val="10"/>
+        </w:numPr>
+        <w:spacing w:after="0" w:line="240" w:lineRule="auto"/>
+        <w:rPr>
+          <w:color w:val="000000" w:themeColor="text1"/>
+        </w:rPr>
+      </w:pPr>
+      <w:r>
+        <w:rPr>
+          <w:color w:val="000000" w:themeColor="text1"/>
+        </w:rPr>
+        <w:t>The development team would not ask for any form of payment, and the ITRO would be the ones in charge of the system’s deployment within their budget, along with any other preceding financial needs that the app might incur.</w:t>
+      </w:r>
+    </w:p>
+    <w:p>
+      <w:pPr>
+        <w:pStyle w:val="ListParagraph"/>
+        <w:numPr>
+          <w:ilvl w:val="1"/>
+          <w:numId w:val="9"/>
+        </w:numPr>
+        <w:spacing w:after="0" w:line="240" w:lineRule="auto"/>
+        <w:rPr>
+          <w:color w:val="000000" w:themeColor="text1"/>
+        </w:rPr>
+      </w:pPr>
+      <w:r>
+        <w:rPr>
+          <w:color w:val="000000" w:themeColor="text1"/>
+        </w:rPr>
+        <w:lastRenderedPageBreak/>
+        <w:t>Manpower / Workforce</w:t>
+      </w:r>
+    </w:p>
+    <w:p>
+      <w:pPr>
+        <w:pStyle w:val="ListParagraph"/>
+        <w:numPr>
+          <w:ilvl w:val="2"/>
+          <w:numId w:val="8"/>
+        </w:numPr>
+        <w:spacing w:after="0" w:line="240" w:lineRule="auto"/>
+        <w:rPr>
+          <w:color w:val="000000" w:themeColor="text1"/>
+        </w:rPr>
+      </w:pPr>
+      <w:r>
+        <w:rPr>
+          <w:color w:val="000000" w:themeColor="text1"/>
+        </w:rPr>
+        <w:t>The web-application has been made with the limited manpower that the ITRO currently has, however, their lack of workforce should be dealt with to have more hands-on deck to ensure that there would always be an eye out to see the updates within the system.</w:t>
+      </w:r>
+    </w:p>
+    <w:p>
+      <w:pPr>
+        <w:pStyle w:val="ListParagraph"/>
+        <w:numPr>
+          <w:ilvl w:val="1"/>
+          <w:numId w:val="7"/>
+        </w:numPr>
+        <w:spacing w:after="0" w:line="240" w:lineRule="auto"/>
+        <w:rPr>
+          <w:color w:val="000000" w:themeColor="text1"/>
+        </w:rPr>
+      </w:pPr>
+      <w:r>
+        <w:rPr>
+          <w:color w:val="000000" w:themeColor="text1"/>
+        </w:rPr>
+        <w:t>Training / System Migration</w:t>
+      </w:r>
+    </w:p>
+    <w:p>
+      <w:pPr>
+        <w:pStyle w:val="ListParagraph"/>
+        <w:numPr>
+          <w:ilvl w:val="2"/>
+          <w:numId w:val="6"/>
+        </w:numPr>
+        <w:spacing w:after="0" w:line="240" w:lineRule="auto"/>
+        <w:rPr>
+          <w:color w:val="000000" w:themeColor="text1"/>
+        </w:rPr>
+      </w:pPr>
+      <w:r>
+        <w:rPr>
+          <w:color w:val="000000" w:themeColor="text1"/>
+        </w:rPr>
+        <w:t>The ITRO staff are bound to learn and familiarize themselves with the new system to utilize it to its fullest extent along with its features and functionalities.</w:t>
+      </w:r>
+    </w:p>
+    <w:p>
+      <w:pPr>
+        <w:pStyle w:val="Heading3"/>
+        <w:numPr>
+          <w:ilvl w:val="2"/>
+          <w:numId w:val="2"/>
+        </w:numPr>
+      </w:pPr>
+      <w:r>
+        <w:t>Major Project Milestones</w:t>
+      </w:r>
+    </w:p>
+    <w:tbl>
+      <w:tblPr>
+        <w:tblW w:w="8190" w:type="dxa"/>
+        <w:tblInd w:w="1648" w:type="dxa"/>
+        <w:tblLayout w:type="fixed"/>
+        <w:tblLook w:val="06A0" w:firstRow="1" w:lastRow="0" w:firstColumn="1" w:lastColumn="0" w:noHBand="1" w:noVBand="1"/>
+      </w:tblPr>
+      <w:tblGrid>
+        <w:gridCol w:w="6120"/>
+        <w:gridCol w:w="2070"/>
+      </w:tblGrid>
+      <w:tr>
+        <w:trPr>
+          <w:trHeight w:val="300"/>
+        </w:trPr>
+        <w:tc>
+          <w:tcPr>
+            <w:tcW w:w="8190" w:type="dxa"/>
+            <w:gridSpan w:val="2"/>
+            <w:tcBorders>
+              <w:top w:val="single" w:sz="8" w:space="0" w:color="auto"/>
+              <w:left w:val="single" w:sz="8" w:space="0" w:color="auto"/>
+              <w:bottom w:val="nil"/>
+              <w:right w:val="single" w:sz="8" w:space="0" w:color="auto"/>
+            </w:tcBorders>
+            <w:shd w:val="clear" w:color="auto" w:fill="C0C0C0"/>
+            <w:tcMar>
+              <w:left w:w="108" w:type="dxa"/>
+              <w:right w:w="108" w:type="dxa"/>
+            </w:tcMar>
+          </w:tcPr>
+          <w:p>
+            <w:pPr>
+              <w:spacing w:line="276" w:lineRule="auto"/>
+              <w:jc w:val="both"/>
+              <w:rPr>
+                <w:rFonts w:ascii="Calibri" w:eastAsia="Calibri" w:hAnsi="Calibri" w:cs="Calibri"/>
+                <w:b/>
+                <w:bCs/>
+                <w:color w:val="000000" w:themeColor="text1"/>
+                <w:sz w:val="21"/>
+                <w:szCs w:val="21"/>
+              </w:rPr>
+            </w:pPr>
+            <w:r>
+              <w:rPr>
+                <w:rFonts w:ascii="Calibri" w:eastAsia="Calibri" w:hAnsi="Calibri" w:cs="Calibri"/>
+                <w:b/>
+                <w:bCs/>
+                <w:color w:val="000000" w:themeColor="text1"/>
+                <w:sz w:val="21"/>
+                <w:szCs w:val="21"/>
+              </w:rPr>
+              <w:t xml:space="preserve">Summary Milestone Schedule – List key project milestones relative to project start.  </w:t>
+            </w:r>
+          </w:p>
+        </w:tc>
+      </w:tr>
+      <w:tr>
+        <w:trPr>
+          <w:trHeight w:val="300"/>
+        </w:trPr>
+        <w:tc>
+          <w:tcPr>
+            <w:tcW w:w="6120" w:type="dxa"/>
+            <w:tcBorders>
+              <w:top w:val="single" w:sz="8" w:space="0" w:color="auto"/>
+              <w:left w:val="single" w:sz="8" w:space="0" w:color="auto"/>
+              <w:bottom w:val="single" w:sz="8" w:space="0" w:color="auto"/>
+              <w:right w:val="single" w:sz="8" w:space="0" w:color="auto"/>
+            </w:tcBorders>
+            <w:shd w:val="clear" w:color="auto" w:fill="FFFFFF" w:themeFill="background1"/>
+            <w:tcMar>
+              <w:left w:w="108" w:type="dxa"/>
+              <w:right w:w="108" w:type="dxa"/>
+            </w:tcMar>
+          </w:tcPr>
+          <w:p>
+            <w:pPr>
+              <w:spacing w:line="276" w:lineRule="auto"/>
+              <w:jc w:val="both"/>
+              <w:rPr>
+                <w:rFonts w:ascii="Calibri" w:eastAsia="Calibri" w:hAnsi="Calibri" w:cs="Calibri"/>
+                <w:b/>
+                <w:bCs/>
+                <w:color w:val="000000" w:themeColor="text1"/>
+                <w:sz w:val="21"/>
+                <w:szCs w:val="21"/>
+              </w:rPr>
+            </w:pPr>
+            <w:r>
+              <w:rPr>
+                <w:rFonts w:ascii="Calibri" w:eastAsia="Calibri" w:hAnsi="Calibri" w:cs="Calibri"/>
+                <w:b/>
+                <w:bCs/>
+                <w:color w:val="000000" w:themeColor="text1"/>
+                <w:sz w:val="21"/>
+                <w:szCs w:val="21"/>
+              </w:rPr>
+              <w:t>Project Milestone</w:t>
+            </w:r>
+          </w:p>
+        </w:tc>
+        <w:tc>
+          <w:tcPr>
+            <w:tcW w:w="2070" w:type="dxa"/>
+            <w:tcBorders>
+              <w:top w:val="single" w:sz="8" w:space="0" w:color="auto"/>
+              <w:left w:val="single" w:sz="8" w:space="0" w:color="auto"/>
+              <w:bottom w:val="single" w:sz="8" w:space="0" w:color="auto"/>
+              <w:right w:val="single" w:sz="8" w:space="0" w:color="auto"/>
+            </w:tcBorders>
+            <w:shd w:val="clear" w:color="auto" w:fill="FFFFFF" w:themeFill="background1"/>
+            <w:tcMar>
+              <w:left w:w="108" w:type="dxa"/>
+              <w:right w:w="108" w:type="dxa"/>
+            </w:tcMar>
+          </w:tcPr>
+          <w:p>
+            <w:pPr>
+              <w:spacing w:line="276" w:lineRule="auto"/>
+              <w:jc w:val="both"/>
+              <w:rPr>
+                <w:rFonts w:ascii="Calibri" w:eastAsia="Calibri" w:hAnsi="Calibri" w:cs="Calibri"/>
+                <w:b/>
+                <w:bCs/>
+                <w:color w:val="000000" w:themeColor="text1"/>
+                <w:sz w:val="21"/>
+                <w:szCs w:val="21"/>
+              </w:rPr>
+            </w:pPr>
+            <w:r>
+              <w:rPr>
+                <w:rFonts w:ascii="Calibri" w:eastAsia="Calibri" w:hAnsi="Calibri" w:cs="Calibri"/>
+                <w:b/>
+                <w:bCs/>
+                <w:color w:val="000000" w:themeColor="text1"/>
+                <w:sz w:val="21"/>
+                <w:szCs w:val="21"/>
+              </w:rPr>
+              <w:t>Target Date (mm/dd/</w:t>
+            </w:r>
+            <w:proofErr w:type="spellStart"/>
+            <w:r>
+              <w:rPr>
+                <w:rFonts w:ascii="Calibri" w:eastAsia="Calibri" w:hAnsi="Calibri" w:cs="Calibri"/>
+                <w:b/>
+                <w:bCs/>
+                <w:color w:val="000000" w:themeColor="text1"/>
+                <w:sz w:val="21"/>
+                <w:szCs w:val="21"/>
+              </w:rPr>
+              <w:t>yyyy</w:t>
+            </w:r>
+            <w:proofErr w:type="spellEnd"/>
+            <w:r>
+              <w:rPr>
+                <w:rFonts w:ascii="Calibri" w:eastAsia="Calibri" w:hAnsi="Calibri" w:cs="Calibri"/>
+                <w:b/>
+                <w:bCs/>
+                <w:color w:val="000000" w:themeColor="text1"/>
+                <w:sz w:val="21"/>
+                <w:szCs w:val="21"/>
+              </w:rPr>
+              <w:t>)</w:t>
+            </w:r>
+          </w:p>
+        </w:tc>
+      </w:tr>
+      <w:tr>
+        <w:trPr>
+          <w:trHeight w:val="300"/>
+        </w:trPr>
+        <w:tc>
+          <w:tcPr>
+            <w:tcW w:w="6120" w:type="dxa"/>
+            <w:tcBorders>
+              <w:top w:val="single" w:sz="8" w:space="0" w:color="auto"/>
+              <w:left w:val="single" w:sz="8" w:space="0" w:color="auto"/>
+              <w:bottom w:val="dotted" w:sz="8" w:space="0" w:color="auto"/>
+              <w:right w:val="single" w:sz="8" w:space="0" w:color="auto"/>
+            </w:tcBorders>
+            <w:tcMar>
+              <w:left w:w="108" w:type="dxa"/>
+              <w:right w:w="108" w:type="dxa"/>
+            </w:tcMar>
+          </w:tcPr>
+          <w:p>
+            <w:pPr>
+              <w:pStyle w:val="ListParagraph"/>
+              <w:numPr>
+                <w:ilvl w:val="0"/>
+                <w:numId w:val="15"/>
+              </w:numPr>
+              <w:spacing w:after="0" w:line="276" w:lineRule="auto"/>
+              <w:rPr>
+                <w:sz w:val="20"/>
+                <w:szCs w:val="20"/>
+              </w:rPr>
+            </w:pPr>
+            <w:r>
+              <w:rPr>
+                <w:sz w:val="20"/>
+                <w:szCs w:val="20"/>
+              </w:rPr>
+              <w:t>Project Start</w:t>
+            </w:r>
+          </w:p>
+        </w:tc>
+        <w:tc>
+          <w:tcPr>
+            <w:tcW w:w="2070" w:type="dxa"/>
+            <w:tcBorders>
+              <w:top w:val="single" w:sz="8" w:space="0" w:color="auto"/>
+              <w:left w:val="single" w:sz="8" w:space="0" w:color="auto"/>
+              <w:bottom w:val="dotted" w:sz="8" w:space="0" w:color="auto"/>
+              <w:right w:val="single" w:sz="8" w:space="0" w:color="auto"/>
+            </w:tcBorders>
+            <w:tcMar>
+              <w:left w:w="108" w:type="dxa"/>
+              <w:right w:w="108" w:type="dxa"/>
+            </w:tcMar>
+          </w:tcPr>
+          <w:p>
+            <w:pPr>
+              <w:spacing w:line="276" w:lineRule="auto"/>
+              <w:jc w:val="both"/>
+              <w:rPr>
+                <w:rFonts w:ascii="Calibri" w:eastAsia="Calibri" w:hAnsi="Calibri" w:cs="Calibri"/>
+                <w:sz w:val="20"/>
+                <w:szCs w:val="20"/>
+              </w:rPr>
+            </w:pPr>
+            <w:r>
+              <w:rPr>
+                <w:rFonts w:ascii="Calibri" w:eastAsia="Calibri" w:hAnsi="Calibri" w:cs="Calibri"/>
+                <w:sz w:val="20"/>
+                <w:szCs w:val="20"/>
+              </w:rPr>
+              <w:t>03/2022</w:t>
+            </w:r>
+          </w:p>
+        </w:tc>
+      </w:tr>
+      <w:tr>
+        <w:trPr>
+          <w:trHeight w:val="300"/>
+        </w:trPr>
+        <w:tc>
+          <w:tcPr>
+            <w:tcW w:w="6120" w:type="dxa"/>
+            <w:tcBorders>
+              <w:top w:val="dotted" w:sz="8" w:space="0" w:color="auto"/>
+              <w:left w:val="single" w:sz="8" w:space="0" w:color="auto"/>
+              <w:bottom w:val="dotted" w:sz="8" w:space="0" w:color="auto"/>
+              <w:right w:val="single" w:sz="8" w:space="0" w:color="auto"/>
+            </w:tcBorders>
+            <w:tcMar>
+              <w:left w:w="108" w:type="dxa"/>
+              <w:right w:w="108" w:type="dxa"/>
+            </w:tcMar>
+          </w:tcPr>
+          <w:p>
+            <w:pPr>
+              <w:pStyle w:val="ListParagraph"/>
+              <w:numPr>
+                <w:ilvl w:val="0"/>
+                <w:numId w:val="14"/>
+              </w:numPr>
+              <w:spacing w:after="0" w:line="276" w:lineRule="auto"/>
+              <w:rPr>
+                <w:rFonts w:ascii="Calibri" w:eastAsia="Calibri" w:hAnsi="Calibri" w:cs="Calibri"/>
+                <w:sz w:val="20"/>
+                <w:szCs w:val="20"/>
+              </w:rPr>
+            </w:pPr>
+            <w:r>
+              <w:rPr>
+                <w:rFonts w:ascii="Calibri" w:eastAsia="Calibri" w:hAnsi="Calibri" w:cs="Calibri"/>
+                <w:sz w:val="20"/>
+                <w:szCs w:val="20"/>
+              </w:rPr>
+              <w:t>Initial UI/UX Design Completion</w:t>
+            </w:r>
+          </w:p>
+        </w:tc>
+        <w:tc>
+          <w:tcPr>
+            <w:tcW w:w="2070" w:type="dxa"/>
+            <w:tcBorders>
+              <w:top w:val="dotted" w:sz="8" w:space="0" w:color="auto"/>
+              <w:left w:val="single" w:sz="8" w:space="0" w:color="auto"/>
+              <w:bottom w:val="dotted" w:sz="8" w:space="0" w:color="auto"/>
+              <w:right w:val="single" w:sz="8" w:space="0" w:color="auto"/>
+            </w:tcBorders>
+            <w:tcMar>
+              <w:left w:w="108" w:type="dxa"/>
+              <w:right w:w="108" w:type="dxa"/>
+            </w:tcMar>
+          </w:tcPr>
+          <w:p>
+            <w:pPr>
+              <w:spacing w:line="276" w:lineRule="auto"/>
+              <w:ind w:left="360" w:hanging="360"/>
+              <w:jc w:val="both"/>
+              <w:rPr>
+                <w:rFonts w:ascii="Calibri" w:eastAsia="Calibri" w:hAnsi="Calibri" w:cs="Calibri"/>
+                <w:sz w:val="20"/>
+                <w:szCs w:val="20"/>
+              </w:rPr>
+            </w:pPr>
+            <w:r>
+              <w:rPr>
+                <w:rFonts w:ascii="Calibri" w:eastAsia="Calibri" w:hAnsi="Calibri" w:cs="Calibri"/>
+                <w:sz w:val="20"/>
+                <w:szCs w:val="20"/>
+              </w:rPr>
+              <w:t>01/08/2023</w:t>
+            </w:r>
+          </w:p>
+        </w:tc>
+      </w:tr>
+      <w:tr>
+        <w:trPr>
+          <w:trHeight w:val="300"/>
+        </w:trPr>
+        <w:tc>
+          <w:tcPr>
+            <w:tcW w:w="6120" w:type="dxa"/>
+            <w:tcBorders>
+              <w:top w:val="dotted" w:sz="8" w:space="0" w:color="auto"/>
+              <w:left w:val="single" w:sz="8" w:space="0" w:color="auto"/>
+              <w:bottom w:val="dotted" w:sz="8" w:space="0" w:color="auto"/>
+              <w:right w:val="single" w:sz="8" w:space="0" w:color="auto"/>
+            </w:tcBorders>
+            <w:tcMar>
+              <w:left w:w="108" w:type="dxa"/>
+              <w:right w:w="108" w:type="dxa"/>
+            </w:tcMar>
+          </w:tcPr>
+          <w:p>
+            <w:pPr>
+              <w:pStyle w:val="ListParagraph"/>
+              <w:numPr>
+                <w:ilvl w:val="0"/>
+                <w:numId w:val="15"/>
+              </w:numPr>
+              <w:spacing w:after="0" w:line="276" w:lineRule="auto"/>
+              <w:rPr>
+                <w:rFonts w:ascii="Calibri" w:eastAsia="Calibri" w:hAnsi="Calibri" w:cs="Calibri"/>
+                <w:sz w:val="20"/>
+                <w:szCs w:val="20"/>
+              </w:rPr>
+            </w:pPr>
+            <w:r>
+              <w:rPr>
+                <w:rFonts w:ascii="Calibri" w:eastAsia="Calibri" w:hAnsi="Calibri" w:cs="Calibri"/>
+                <w:sz w:val="20"/>
+                <w:szCs w:val="20"/>
+              </w:rPr>
+              <w:t>App Development Start</w:t>
+            </w:r>
+          </w:p>
+        </w:tc>
+        <w:tc>
+          <w:tcPr>
+            <w:tcW w:w="2070" w:type="dxa"/>
+            <w:tcBorders>
+              <w:top w:val="dotted" w:sz="8" w:space="0" w:color="auto"/>
+              <w:left w:val="single" w:sz="8" w:space="0" w:color="auto"/>
+              <w:bottom w:val="dotted" w:sz="8" w:space="0" w:color="auto"/>
+              <w:right w:val="single" w:sz="8" w:space="0" w:color="auto"/>
+            </w:tcBorders>
+            <w:tcMar>
+              <w:left w:w="108" w:type="dxa"/>
+              <w:right w:w="108" w:type="dxa"/>
+            </w:tcMar>
+          </w:tcPr>
+          <w:p>
+            <w:pPr>
+              <w:spacing w:line="276" w:lineRule="auto"/>
+              <w:ind w:left="360" w:hanging="360"/>
+              <w:jc w:val="both"/>
+              <w:rPr>
+                <w:rFonts w:ascii="Calibri" w:eastAsia="Calibri" w:hAnsi="Calibri" w:cs="Calibri"/>
+                <w:sz w:val="20"/>
+                <w:szCs w:val="20"/>
+              </w:rPr>
+            </w:pPr>
+            <w:r>
+              <w:rPr>
+                <w:rFonts w:ascii="Calibri" w:eastAsia="Calibri" w:hAnsi="Calibri" w:cs="Calibri"/>
+                <w:sz w:val="20"/>
+                <w:szCs w:val="20"/>
+              </w:rPr>
+              <w:t>01/10/23</w:t>
+            </w:r>
+          </w:p>
+        </w:tc>
+      </w:tr>
+      <w:tr>
+        <w:trPr>
+          <w:trHeight w:val="300"/>
+        </w:trPr>
+        <w:tc>
+          <w:tcPr>
+            <w:tcW w:w="6120" w:type="dxa"/>
+            <w:tcBorders>
+              <w:top w:val="dotted" w:sz="8" w:space="0" w:color="auto"/>
+              <w:left w:val="single" w:sz="8" w:space="0" w:color="auto"/>
+              <w:bottom w:val="dotted" w:sz="8" w:space="0" w:color="auto"/>
+              <w:right w:val="single" w:sz="8" w:space="0" w:color="auto"/>
+            </w:tcBorders>
+            <w:tcMar>
+              <w:left w:w="108" w:type="dxa"/>
+              <w:right w:w="108" w:type="dxa"/>
+            </w:tcMar>
+          </w:tcPr>
+          <w:p>
+            <w:pPr>
+              <w:pStyle w:val="ListParagraph"/>
+              <w:numPr>
+                <w:ilvl w:val="0"/>
+                <w:numId w:val="15"/>
+              </w:numPr>
+              <w:spacing w:after="0" w:line="276" w:lineRule="auto"/>
+              <w:rPr>
+                <w:rFonts w:ascii="Calibri" w:eastAsia="Calibri" w:hAnsi="Calibri" w:cs="Calibri"/>
+                <w:sz w:val="20"/>
+                <w:szCs w:val="20"/>
+              </w:rPr>
+            </w:pPr>
+            <w:r>
+              <w:rPr>
+                <w:rFonts w:ascii="Calibri" w:eastAsia="Calibri" w:hAnsi="Calibri" w:cs="Calibri"/>
+                <w:sz w:val="20"/>
+                <w:szCs w:val="20"/>
+              </w:rPr>
+              <w:t>Initial Prototype Testing and Debugging</w:t>
+            </w:r>
+          </w:p>
+        </w:tc>
+        <w:tc>
+          <w:tcPr>
+            <w:tcW w:w="2070" w:type="dxa"/>
+            <w:tcBorders>
+              <w:top w:val="dotted" w:sz="8" w:space="0" w:color="auto"/>
+              <w:left w:val="single" w:sz="8" w:space="0" w:color="auto"/>
+              <w:bottom w:val="nil"/>
+              <w:right w:val="single" w:sz="8" w:space="0" w:color="auto"/>
+            </w:tcBorders>
+            <w:tcMar>
+              <w:left w:w="108" w:type="dxa"/>
+              <w:right w:w="108" w:type="dxa"/>
+            </w:tcMar>
+          </w:tcPr>
+          <w:p>
+            <w:pPr>
+              <w:spacing w:line="276" w:lineRule="auto"/>
+              <w:ind w:left="360" w:hanging="360"/>
+              <w:jc w:val="both"/>
+              <w:rPr>
+                <w:rFonts w:ascii="Calibri" w:eastAsia="Calibri" w:hAnsi="Calibri" w:cs="Calibri"/>
+                <w:sz w:val="20"/>
+                <w:szCs w:val="20"/>
+              </w:rPr>
+            </w:pPr>
+            <w:r>
+              <w:rPr>
+                <w:rFonts w:ascii="Calibri" w:eastAsia="Calibri" w:hAnsi="Calibri" w:cs="Calibri"/>
+                <w:sz w:val="20"/>
+                <w:szCs w:val="20"/>
+              </w:rPr>
+              <w:t>02/2023</w:t>
+            </w:r>
+          </w:p>
+        </w:tc>
+      </w:tr>
+      <w:tr>
+        <w:trPr>
+          <w:trHeight w:val="300"/>
+        </w:trPr>
+        <w:tc>
+          <w:tcPr>
+            <w:tcW w:w="6120" w:type="dxa"/>
+            <w:tcBorders>
+              <w:top w:val="dotted" w:sz="8" w:space="0" w:color="auto"/>
+              <w:left w:val="single" w:sz="8" w:space="0" w:color="auto"/>
+              <w:bottom w:val="dotted" w:sz="8" w:space="0" w:color="auto"/>
+              <w:right w:val="single" w:sz="8" w:space="0" w:color="auto"/>
+            </w:tcBorders>
+            <w:tcMar>
+              <w:left w:w="108" w:type="dxa"/>
+              <w:right w:w="108" w:type="dxa"/>
+            </w:tcMar>
+          </w:tcPr>
+          <w:p>
+            <w:pPr>
+              <w:pStyle w:val="ListParagraph"/>
+              <w:numPr>
+                <w:ilvl w:val="0"/>
+                <w:numId w:val="15"/>
+              </w:numPr>
+              <w:spacing w:after="0" w:line="276" w:lineRule="auto"/>
+              <w:rPr>
+                <w:rFonts w:ascii="Calibri" w:eastAsia="Calibri" w:hAnsi="Calibri" w:cs="Calibri"/>
+                <w:sz w:val="20"/>
+                <w:szCs w:val="20"/>
+              </w:rPr>
+            </w:pPr>
+            <w:r>
+              <w:rPr>
+                <w:rFonts w:ascii="Calibri" w:eastAsia="Calibri" w:hAnsi="Calibri" w:cs="Calibri"/>
+                <w:sz w:val="20"/>
+                <w:szCs w:val="20"/>
+              </w:rPr>
+              <w:t>Final App Completion</w:t>
+            </w:r>
+          </w:p>
+          <w:p>
+            <w:pPr>
+              <w:pStyle w:val="ListParagraph"/>
+              <w:numPr>
+                <w:ilvl w:val="0"/>
+                <w:numId w:val="15"/>
+              </w:numPr>
+              <w:spacing w:after="0" w:line="276" w:lineRule="auto"/>
+              <w:rPr>
+                <w:rFonts w:ascii="Calibri" w:eastAsia="Calibri" w:hAnsi="Calibri" w:cs="Calibri"/>
+                <w:sz w:val="20"/>
+                <w:szCs w:val="20"/>
+              </w:rPr>
+            </w:pPr>
+            <w:r>
+              <w:rPr>
+                <w:rFonts w:ascii="Calibri" w:eastAsia="Calibri" w:hAnsi="Calibri" w:cs="Calibri"/>
+                <w:sz w:val="20"/>
+                <w:szCs w:val="20"/>
+              </w:rPr>
+              <w:t xml:space="preserve">Isolated App Deployment </w:t>
+            </w:r>
+          </w:p>
+        </w:tc>
+        <w:tc>
+          <w:tcPr>
+            <w:tcW w:w="2070" w:type="dxa"/>
+            <w:tcBorders>
+              <w:top w:val="nil"/>
+              <w:left w:val="single" w:sz="8" w:space="0" w:color="auto"/>
+              <w:bottom w:val="dotted" w:sz="8" w:space="0" w:color="auto"/>
+              <w:right w:val="single" w:sz="8" w:space="0" w:color="auto"/>
+            </w:tcBorders>
+            <w:tcMar>
+              <w:left w:w="108" w:type="dxa"/>
+              <w:right w:w="108" w:type="dxa"/>
+            </w:tcMar>
+          </w:tcPr>
+          <w:p>
+            <w:pPr>
+              <w:spacing w:line="276" w:lineRule="auto"/>
+              <w:ind w:left="360" w:hanging="360"/>
+              <w:jc w:val="both"/>
+              <w:rPr>
+                <w:rFonts w:ascii="Calibri" w:eastAsia="Calibri" w:hAnsi="Calibri" w:cs="Calibri"/>
+                <w:sz w:val="12"/>
+                <w:szCs w:val="12"/>
+              </w:rPr>
+            </w:pPr>
+            <w:r>
+              <w:rPr>
+                <w:rFonts w:ascii="Calibri" w:eastAsia="Calibri" w:hAnsi="Calibri" w:cs="Calibri"/>
+                <w:sz w:val="12"/>
+                <w:szCs w:val="12"/>
+              </w:rPr>
+              <w:t xml:space="preserve"> </w:t>
+            </w:r>
+          </w:p>
+          <w:p>
+            <w:pPr>
+              <w:spacing w:line="276" w:lineRule="auto"/>
+              <w:ind w:left="360" w:hanging="360"/>
+              <w:jc w:val="both"/>
+              <w:rPr>
+                <w:rFonts w:ascii="Calibri" w:eastAsia="Calibri" w:hAnsi="Calibri" w:cs="Calibri"/>
+                <w:sz w:val="20"/>
+                <w:szCs w:val="20"/>
+              </w:rPr>
+            </w:pPr>
+            <w:r>
+              <w:rPr>
+                <w:rFonts w:ascii="Calibri" w:eastAsia="Calibri" w:hAnsi="Calibri" w:cs="Calibri"/>
+                <w:sz w:val="20"/>
+                <w:szCs w:val="20"/>
+              </w:rPr>
+              <w:t>03/2023</w:t>
+            </w:r>
+          </w:p>
+        </w:tc>
+      </w:tr>
+      <w:tr>
+        <w:trPr>
+          <w:trHeight w:val="300"/>
+        </w:trPr>
+        <w:tc>
+          <w:tcPr>
+            <w:tcW w:w="6120" w:type="dxa"/>
+            <w:tcBorders>
+              <w:top w:val="dotted" w:sz="8" w:space="0" w:color="auto"/>
+              <w:left w:val="single" w:sz="8" w:space="0" w:color="auto"/>
+              <w:bottom w:val="dotted" w:sz="8" w:space="0" w:color="000000" w:themeColor="text1"/>
+              <w:right w:val="single" w:sz="8" w:space="0" w:color="auto"/>
+            </w:tcBorders>
+            <w:tcMar>
+              <w:left w:w="108" w:type="dxa"/>
+              <w:right w:w="108" w:type="dxa"/>
+            </w:tcMar>
+          </w:tcPr>
+          <w:p>
+            <w:pPr>
+              <w:pStyle w:val="ListParagraph"/>
+              <w:numPr>
+                <w:ilvl w:val="0"/>
+                <w:numId w:val="15"/>
+              </w:numPr>
+              <w:spacing w:after="0" w:line="276" w:lineRule="auto"/>
+              <w:rPr>
+                <w:sz w:val="20"/>
+                <w:szCs w:val="20"/>
+              </w:rPr>
+            </w:pPr>
+            <w:r>
+              <w:rPr>
+                <w:sz w:val="20"/>
+                <w:szCs w:val="20"/>
+              </w:rPr>
+              <w:t>Complete App Deployment</w:t>
+            </w:r>
+          </w:p>
+        </w:tc>
+        <w:tc>
+          <w:tcPr>
+            <w:tcW w:w="2070" w:type="dxa"/>
+            <w:tcBorders>
+              <w:top w:val="dotted" w:sz="8" w:space="0" w:color="auto"/>
+              <w:left w:val="single" w:sz="8" w:space="0" w:color="auto"/>
+              <w:bottom w:val="dotted" w:sz="8" w:space="0" w:color="000000" w:themeColor="text1"/>
+              <w:right w:val="single" w:sz="8" w:space="0" w:color="auto"/>
+            </w:tcBorders>
+            <w:tcMar>
+              <w:left w:w="108" w:type="dxa"/>
+              <w:right w:w="108" w:type="dxa"/>
+            </w:tcMar>
+          </w:tcPr>
+          <w:p>
+            <w:pPr>
+              <w:spacing w:line="276" w:lineRule="auto"/>
+              <w:jc w:val="both"/>
+              <w:rPr>
+                <w:rFonts w:ascii="Calibri" w:eastAsia="Calibri" w:hAnsi="Calibri" w:cs="Calibri"/>
+                <w:sz w:val="20"/>
+                <w:szCs w:val="20"/>
+              </w:rPr>
+            </w:pPr>
+            <w:r>
+              <w:rPr>
+                <w:rFonts w:ascii="Calibri" w:eastAsia="Calibri" w:hAnsi="Calibri" w:cs="Calibri"/>
+                <w:sz w:val="20"/>
+                <w:szCs w:val="20"/>
+              </w:rPr>
+              <w:t>03/2023</w:t>
+            </w:r>
+          </w:p>
+        </w:tc>
+      </w:tr>
+      <w:tr>
+        <w:trPr>
+          <w:trHeight w:val="300"/>
+        </w:trPr>
+        <w:tc>
+          <w:tcPr>
+            <w:tcW w:w="6120" w:type="dxa"/>
+            <w:tcBorders>
+              <w:top w:val="dotted" w:sz="8" w:space="0" w:color="000000" w:themeColor="text1"/>
+              <w:left w:val="single" w:sz="8" w:space="0" w:color="auto"/>
+              <w:bottom w:val="single" w:sz="8" w:space="0" w:color="auto"/>
+              <w:right w:val="single" w:sz="8" w:space="0" w:color="auto"/>
+            </w:tcBorders>
+            <w:tcMar>
+              <w:left w:w="108" w:type="dxa"/>
+              <w:right w:w="108" w:type="dxa"/>
+            </w:tcMar>
+          </w:tcPr>
+          <w:p>
+            <w:pPr>
+              <w:pStyle w:val="ListParagraph"/>
+              <w:numPr>
+                <w:ilvl w:val="0"/>
+                <w:numId w:val="15"/>
+              </w:numPr>
+              <w:spacing w:after="0" w:line="276" w:lineRule="auto"/>
+              <w:rPr>
+                <w:sz w:val="20"/>
+                <w:szCs w:val="20"/>
+              </w:rPr>
+            </w:pPr>
+            <w:r>
+              <w:rPr>
+                <w:sz w:val="20"/>
+                <w:szCs w:val="20"/>
+              </w:rPr>
+              <w:t>Project Improvement</w:t>
+            </w:r>
+          </w:p>
+        </w:tc>
+        <w:tc>
+          <w:tcPr>
+            <w:tcW w:w="2070" w:type="dxa"/>
+            <w:tcBorders>
+              <w:top w:val="dotted" w:sz="8" w:space="0" w:color="000000" w:themeColor="text1"/>
+              <w:left w:val="single" w:sz="8" w:space="0" w:color="auto"/>
+              <w:bottom w:val="single" w:sz="8" w:space="0" w:color="auto"/>
+              <w:right w:val="single" w:sz="8" w:space="0" w:color="auto"/>
+            </w:tcBorders>
+            <w:tcMar>
+              <w:left w:w="108" w:type="dxa"/>
+              <w:right w:w="108" w:type="dxa"/>
+            </w:tcMar>
+          </w:tcPr>
+          <w:p>
+            <w:pPr>
+              <w:spacing w:line="276" w:lineRule="auto"/>
+              <w:jc w:val="both"/>
+              <w:rPr>
+                <w:rFonts w:ascii="Calibri" w:eastAsia="Calibri" w:hAnsi="Calibri" w:cs="Calibri"/>
+                <w:sz w:val="20"/>
+                <w:szCs w:val="20"/>
+              </w:rPr>
+            </w:pPr>
+            <w:r>
+              <w:rPr>
+                <w:rFonts w:ascii="Calibri" w:eastAsia="Calibri" w:hAnsi="Calibri" w:cs="Calibri"/>
+                <w:sz w:val="20"/>
+                <w:szCs w:val="20"/>
+              </w:rPr>
+              <w:t>04/2023</w:t>
+            </w:r>
+          </w:p>
+        </w:tc>
+      </w:tr>
+      <w:tr>
+        <w:trPr>
+          <w:trHeight w:val="300"/>
+        </w:trPr>
+        <w:tc>
+          <w:tcPr>
+            <w:tcW w:w="6120" w:type="dxa"/>
+            <w:tcBorders>
+              <w:top w:val="single" w:sz="8" w:space="0" w:color="auto"/>
+              <w:left w:val="single" w:sz="8" w:space="0" w:color="auto"/>
+              <w:bottom w:val="single" w:sz="8" w:space="0" w:color="auto"/>
+              <w:right w:val="single" w:sz="8" w:space="0" w:color="auto"/>
+            </w:tcBorders>
+            <w:tcMar>
+              <w:left w:w="108" w:type="dxa"/>
+              <w:right w:w="108" w:type="dxa"/>
+            </w:tcMar>
+          </w:tcPr>
+          <w:p>
+            <w:pPr>
+              <w:pStyle w:val="ListParagraph"/>
+              <w:numPr>
+                <w:ilvl w:val="0"/>
+                <w:numId w:val="15"/>
+              </w:numPr>
+              <w:spacing w:after="0" w:line="240" w:lineRule="auto"/>
+            </w:pPr>
+            <w:r>
+              <w:t>Project Complete</w:t>
+            </w:r>
+          </w:p>
+        </w:tc>
+        <w:tc>
+          <w:tcPr>
+            <w:tcW w:w="2070" w:type="dxa"/>
+            <w:tcBorders>
+              <w:top w:val="single" w:sz="8" w:space="0" w:color="auto"/>
+              <w:left w:val="single" w:sz="8" w:space="0" w:color="auto"/>
+              <w:bottom w:val="single" w:sz="8" w:space="0" w:color="auto"/>
+              <w:right w:val="single" w:sz="8" w:space="0" w:color="auto"/>
+            </w:tcBorders>
+            <w:tcMar>
+              <w:left w:w="108" w:type="dxa"/>
+              <w:right w:w="108" w:type="dxa"/>
+            </w:tcMar>
+          </w:tcPr>
+          <w:p>
+            <w:pPr>
+              <w:spacing w:line="276" w:lineRule="auto"/>
+              <w:jc w:val="both"/>
+              <w:rPr>
+                <w:rFonts w:ascii="Calibri" w:eastAsia="Calibri" w:hAnsi="Calibri" w:cs="Calibri"/>
+                <w:sz w:val="20"/>
+                <w:szCs w:val="20"/>
+              </w:rPr>
+            </w:pPr>
+            <w:r>
+              <w:rPr>
+                <w:rFonts w:ascii="Calibri" w:eastAsia="Calibri" w:hAnsi="Calibri" w:cs="Calibri"/>
+                <w:sz w:val="20"/>
+                <w:szCs w:val="20"/>
+              </w:rPr>
+              <w:t>11</w:t>
+            </w:r>
+            <w:r>
+              <w:rPr>
+                <w:rFonts w:ascii="Calibri" w:eastAsia="Calibri" w:hAnsi="Calibri" w:cs="Calibri"/>
+                <w:sz w:val="20"/>
+                <w:szCs w:val="20"/>
+              </w:rPr>
+              <w:t>/2023</w:t>
+            </w:r>
+          </w:p>
+        </w:tc>
+      </w:tr>
+    </w:tbl>
+    <w:p>
+      <w:pPr>
+        <w:pStyle w:val="ListParagraph"/>
+        <w:ind w:left="1800"/>
+      </w:pPr>
+    </w:p>
+    <w:p>
+      <w:pPr>
+        <w:pStyle w:val="Heading2"/>
+        <w:ind w:firstLine="720"/>
+      </w:pPr>
+      <w:r>
+        <w:t>2.3 Strategic Alignment</w:t>
+      </w:r>
+    </w:p>
+    <w:p>
+      <w:pPr>
+        <w:pStyle w:val="ListParagraph"/>
+        <w:numPr>
+          <w:ilvl w:val="0"/>
+          <w:numId w:val="18"/>
+        </w:numPr>
+        <w:spacing w:after="0" w:line="240" w:lineRule="auto"/>
+        <w:ind w:left="1080"/>
+      </w:pPr>
+      <w:r>
+        <w:tab/>
+      </w:r>
+      <w:r>
+        <w:t>The ITRO follows the following mission and objectives for each of the ITRO sub-department:</w:t>
+      </w:r>
+    </w:p>
+    <w:p>
+      <w:pPr>
+        <w:ind w:left="1440"/>
+        <w:rPr>
+          <w:b/>
+          <w:bCs/>
+        </w:rPr>
+      </w:pPr>
+      <w:r>
+        <w:rPr>
+          <w:b/>
+          <w:bCs/>
+        </w:rPr>
+        <w:t>Objectives of the Infrastructure Team:​</w:t>
+      </w:r>
+    </w:p>
+    <w:p>
+      <w:pPr>
+        <w:pStyle w:val="ListParagraph"/>
+        <w:numPr>
+          <w:ilvl w:val="0"/>
+          <w:numId w:val="16"/>
+        </w:numPr>
+        <w:spacing w:after="0" w:line="240" w:lineRule="auto"/>
+        <w:ind w:left="1800"/>
+      </w:pPr>
+      <w:r>
+        <w:t>Provide IT hardware, cloud services, technical support services, where and when needed by the members of the APC Communality​</w:t>
+      </w:r>
+    </w:p>
+    <w:p>
+      <w:pPr>
+        <w:pStyle w:val="ListParagraph"/>
+        <w:numPr>
+          <w:ilvl w:val="0"/>
+          <w:numId w:val="16"/>
+        </w:numPr>
+        <w:spacing w:after="0" w:line="240" w:lineRule="auto"/>
+        <w:ind w:left="1800"/>
+      </w:pPr>
+      <w:r>
+        <w:t>Maintain the equipment ready for use by everyone.</w:t>
+      </w:r>
+    </w:p>
+    <w:p>
+      <w:pPr>
+        <w:ind w:left="1440"/>
+        <w:rPr>
+          <w:b/>
+          <w:bCs/>
+        </w:rPr>
+      </w:pPr>
+      <w:r>
+        <w:rPr>
+          <w:b/>
+          <w:bCs/>
+        </w:rPr>
+        <w:t>Objectives of the Development Team:​</w:t>
+      </w:r>
+    </w:p>
+    <w:p>
+      <w:pPr>
+        <w:pStyle w:val="ListParagraph"/>
+        <w:numPr>
+          <w:ilvl w:val="0"/>
+          <w:numId w:val="17"/>
+        </w:numPr>
+        <w:spacing w:after="0" w:line="240" w:lineRule="auto"/>
+        <w:ind w:left="1800"/>
+      </w:pPr>
+      <w:r>
+        <w:t>Develop software needed by the organization for its efficient operations.​</w:t>
+      </w:r>
+    </w:p>
+    <w:p>
+      <w:pPr>
+        <w:pStyle w:val="ListParagraph"/>
+        <w:numPr>
+          <w:ilvl w:val="0"/>
+          <w:numId w:val="17"/>
+        </w:numPr>
+        <w:spacing w:after="0" w:line="240" w:lineRule="auto"/>
+        <w:ind w:left="1800"/>
+      </w:pPr>
+      <w:r>
+        <w:t>Maintain these applications to go with the times including any process changes.​</w:t>
+      </w:r>
+    </w:p>
+    <w:p>
+      <w:pPr>
+        <w:pStyle w:val="ListParagraph"/>
+        <w:numPr>
+          <w:ilvl w:val="0"/>
+          <w:numId w:val="18"/>
+        </w:numPr>
+        <w:spacing w:after="0" w:line="240" w:lineRule="auto"/>
+        <w:ind w:left="1080"/>
+      </w:pPr>
+      <w:r>
+        <w:t>External environment analysis:</w:t>
+      </w:r>
+    </w:p>
+    <w:p>
+      <w:pPr>
+        <w:pStyle w:val="ListParagraph"/>
+        <w:numPr>
+          <w:ilvl w:val="1"/>
+          <w:numId w:val="6"/>
+        </w:numPr>
+        <w:spacing w:after="0" w:line="240" w:lineRule="auto"/>
+        <w:ind w:left="1800"/>
+      </w:pPr>
+      <w:r>
+        <w:t>Mostly, it is the growing trend and increase in volume of the demand for cloud-based technologies.</w:t>
+      </w:r>
+    </w:p>
+    <w:p>
+      <w:pPr>
+        <w:pStyle w:val="ListParagraph"/>
+        <w:numPr>
+          <w:ilvl w:val="0"/>
+          <w:numId w:val="18"/>
+        </w:numPr>
+        <w:spacing w:after="0" w:line="240" w:lineRule="auto"/>
+        <w:ind w:left="1080"/>
+      </w:pPr>
+      <w:r>
+        <w:t>Internal resources and capabilities analysis:</w:t>
+      </w:r>
+    </w:p>
+    <w:p>
+      <w:pPr>
+        <w:pStyle w:val="ListParagraph"/>
+        <w:numPr>
+          <w:ilvl w:val="1"/>
+          <w:numId w:val="6"/>
+        </w:numPr>
+        <w:spacing w:after="0" w:line="240" w:lineRule="auto"/>
+        <w:ind w:left="1800"/>
+      </w:pPr>
+      <w:r>
+        <w:lastRenderedPageBreak/>
+        <w:t>People: ITRO only has a few staff. These staff are highly skilled in terms of technology handling.</w:t>
+      </w:r>
+    </w:p>
+    <w:p>
+      <w:pPr>
+        <w:pStyle w:val="ListParagraph"/>
+        <w:numPr>
+          <w:ilvl w:val="1"/>
+          <w:numId w:val="6"/>
+        </w:numPr>
+        <w:spacing w:after="0" w:line="240" w:lineRule="auto"/>
+        <w:ind w:left="1800"/>
+      </w:pPr>
+      <w:r>
+        <w:t xml:space="preserve">Process: Follows specific receive-process-deliver steps in completing a request/solving a problem. No data gathering tools are used for better decision-making. </w:t>
+      </w:r>
+    </w:p>
+    <w:p>
+      <w:pPr>
+        <w:pStyle w:val="ListParagraph"/>
+        <w:numPr>
+          <w:ilvl w:val="1"/>
+          <w:numId w:val="6"/>
+        </w:numPr>
+        <w:spacing w:after="0" w:line="240" w:lineRule="auto"/>
+        <w:ind w:left="1800"/>
+      </w:pPr>
+      <w:r>
+        <w:t>Technology: Equipped with latest technology tools</w:t>
+      </w:r>
+    </w:p>
+    <w:p>
+      <w:pPr>
+        <w:pStyle w:val="ListParagraph"/>
+        <w:ind w:left="1800"/>
+      </w:pPr>
+    </w:p>
+    <w:p>
+      <w:pPr>
+        <w:pStyle w:val="ListParagraph"/>
+        <w:numPr>
+          <w:ilvl w:val="0"/>
+          <w:numId w:val="18"/>
+        </w:numPr>
+        <w:spacing w:after="0" w:line="240" w:lineRule="auto"/>
+        <w:ind w:left="1080"/>
+      </w:pPr>
+      <w:r>
+        <w:t>Strategic goals</w:t>
+      </w:r>
+    </w:p>
+    <w:p>
+      <w:pPr>
+        <w:pStyle w:val="ListParagraph"/>
+        <w:numPr>
+          <w:ilvl w:val="1"/>
+          <w:numId w:val="6"/>
+        </w:numPr>
+        <w:spacing w:after="0" w:line="240" w:lineRule="auto"/>
+        <w:ind w:left="1800"/>
+      </w:pPr>
+      <w:r>
+        <w:t>Launch an app that is specifically used to manage the problems and inquiries of APC Community</w:t>
+      </w:r>
+    </w:p>
+    <w:p>
+      <w:pPr>
+        <w:pStyle w:val="ListParagraph"/>
+        <w:numPr>
+          <w:ilvl w:val="1"/>
+          <w:numId w:val="6"/>
+        </w:numPr>
+        <w:spacing w:after="0" w:line="240" w:lineRule="auto"/>
+        <w:ind w:left="1800"/>
+      </w:pPr>
+      <w:r>
+        <w:t xml:space="preserve">Lower the requests/inquiries that are frequently asked to the ITRO by 10% very year </w:t>
+      </w:r>
+    </w:p>
+    <w:p>
+      <w:pPr>
+        <w:pStyle w:val="ListParagraph"/>
+        <w:numPr>
+          <w:ilvl w:val="1"/>
+          <w:numId w:val="6"/>
+        </w:numPr>
+        <w:spacing w:after="0" w:line="240" w:lineRule="auto"/>
+        <w:ind w:left="1800"/>
+      </w:pPr>
+      <w:r>
+        <w:t>Increase the percentage of the people who are accommodated by 20% within a year</w:t>
+      </w:r>
+    </w:p>
+    <w:p>
+      <w:pPr>
+        <w:pStyle w:val="ListParagraph"/>
+        <w:numPr>
+          <w:ilvl w:val="1"/>
+          <w:numId w:val="6"/>
+        </w:numPr>
+        <w:spacing w:after="0" w:line="240" w:lineRule="auto"/>
+        <w:ind w:left="1800"/>
+      </w:pPr>
+      <w:r>
+        <w:t xml:space="preserve">Keep track of the interaction between ITRO and its clients as a basis for decision-making and for record-keeping </w:t>
+      </w:r>
+    </w:p>
+    <w:p>
+      <w:pPr>
+        <w:pStyle w:val="ListParagraph"/>
+        <w:ind w:left="1800"/>
+      </w:pPr>
+    </w:p>
+    <w:p>
+      <w:pPr>
+        <w:pStyle w:val="ListParagraph"/>
+        <w:numPr>
+          <w:ilvl w:val="0"/>
+          <w:numId w:val="18"/>
+        </w:numPr>
+        <w:spacing w:after="0" w:line="240" w:lineRule="auto"/>
+        <w:ind w:left="1080"/>
+      </w:pPr>
+      <w:r>
+        <w:t>Strategic plan</w:t>
+      </w:r>
+    </w:p>
+    <w:p>
+      <w:pPr>
+        <w:pStyle w:val="ListParagraph"/>
+        <w:numPr>
+          <w:ilvl w:val="1"/>
+          <w:numId w:val="6"/>
+        </w:numPr>
+        <w:spacing w:after="0" w:line="240" w:lineRule="auto"/>
+        <w:ind w:left="1800"/>
+      </w:pPr>
+      <w:r>
+        <w:t>Develop a web application that is accessible both in desktop, laptop, or smartphone, with or without connectivity issues, with an uptime of 95% a year</w:t>
+      </w:r>
+    </w:p>
+    <w:p>
+      <w:pPr>
+        <w:pStyle w:val="ListParagraph"/>
+        <w:numPr>
+          <w:ilvl w:val="1"/>
+          <w:numId w:val="6"/>
+        </w:numPr>
+        <w:spacing w:after="0" w:line="240" w:lineRule="auto"/>
+        <w:ind w:left="1800"/>
+      </w:pPr>
+      <w:r>
+        <w:t>Include a library for solutions as a feature of the web app to lower the percentage of receiving redundant request</w:t>
+      </w:r>
+    </w:p>
+    <w:p>
+      <w:pPr>
+        <w:pStyle w:val="ListParagraph"/>
+        <w:numPr>
+          <w:ilvl w:val="1"/>
+          <w:numId w:val="6"/>
+        </w:numPr>
+        <w:spacing w:after="0" w:line="240" w:lineRule="auto"/>
+        <w:ind w:left="1800"/>
+      </w:pPr>
+      <w:r>
+        <w:t>Create Service Level Agreement (SLA) for the problems/request raised to the ITRO according to its impact and severity to an individual, a group of individuals or the whole APC Community</w:t>
+      </w:r>
+    </w:p>
+    <w:p>
+      <w:pPr>
+        <w:pStyle w:val="ListParagraph"/>
+        <w:numPr>
+          <w:ilvl w:val="1"/>
+          <w:numId w:val="6"/>
+        </w:numPr>
+        <w:spacing w:after="0" w:line="240" w:lineRule="auto"/>
+        <w:ind w:left="1800"/>
+      </w:pPr>
+      <w:r>
+        <w:t xml:space="preserve"> Data analytics </w:t>
+      </w:r>
+    </w:p>
+    <w:p>
+      <w:pPr>
+        <w:pStyle w:val="ListParagraph"/>
+        <w:ind w:left="1080"/>
+      </w:pPr>
+    </w:p>
+    <w:p>
+      <w:pPr>
+        <w:pStyle w:val="ListParagraph"/>
+        <w:ind w:left="1080"/>
+      </w:pPr>
+      <w:r>
+        <w:t>By following this strategic alignment, the ITRO can leverage or improve its internal resources and capabilities to be able to manage the external environment issues and achieve the objectives of their department whilst retaining their success in providing service for the APC Community in the following years</w:t>
+      </w:r>
+      <w:r>
+        <w:t>.</w:t>
+      </w:r>
+    </w:p>
+    <w:p>
+      <w:pPr>
+        <w:pStyle w:val="Heading2"/>
+        <w:numPr>
+          <w:ilvl w:val="1"/>
+          <w:numId w:val="17"/>
+        </w:numPr>
+      </w:pPr>
+      <w:r>
+        <w:t>Cost and Benefit Analysis</w:t>
+      </w:r>
+    </w:p>
+    <w:p>
+      <w:pPr>
+        <w:pStyle w:val="ListParagraph"/>
+      </w:pPr>
+      <w:r>
+        <w:t>RAMS Corner Ticketing System, and the team of developers behind it: Nacor Industries would be working voluntarily and would not require any form of compensation from the project stakeholders aside from donations that would be very much welcome. Considering these of course, Nacor Industries is only limited to whatever hardware or time the group has for the Project Management course (PROJMAN) as of the moment. Neither the team nor the individuals are compelled to take part in any financial investments towards the development of the system since the application would be done as a requirement for the course which would take about two more terms to fully realize, or about four to five months before being deployed. Making RAMS Corner the most obvious choice for the client as it will be tailor-made and free.</w:t>
+      </w:r>
+    </w:p>
+    <w:p>
+      <w:pPr>
+        <w:pStyle w:val="ListParagraph"/>
+        <w:ind w:left="1110"/>
+      </w:pPr>
+    </w:p>
+    <w:p/>
+    <w:p>
+      <w:pPr>
+        <w:jc w:val="both"/>
+      </w:pPr>
+    </w:p>
+    <w:p>
+      <w:pPr>
+        <w:pStyle w:val="ListParagraph"/>
+        <w:ind w:left="1800"/>
+      </w:pPr>
+    </w:p>
     <w:p/>
     <w:p>
       <w:pPr>
@@ -398,9 +2573,626 @@
 </w:document>
 </file>
 
+<file path=word/comments.xml><?xml version="1.0" encoding="utf-8"?>
+<w:comments xmlns:wpc="http://schemas.microsoft.com/office/word/2010/wordprocessingCanvas" xmlns:cx="http://schemas.microsoft.com/office/drawing/2014/chartex" xmlns:cx1="http://schemas.microsoft.com/office/drawing/2015/9/8/chartex" xmlns:cx2="http://schemas.microsoft.com/office/drawing/2015/10/21/chartex" xmlns:cx3="http://schemas.microsoft.com/office/drawing/2016/5/9/chartex" xmlns:cx4="http://schemas.microsoft.com/office/drawing/2016/5/10/chartex" xmlns:cx5="http://schemas.microsoft.com/office/drawing/2016/5/11/chartex" xmlns:cx6="http://schemas.microsoft.com/office/drawing/2016/5/12/chartex" xmlns:cx7="http://schemas.microsoft.com/office/drawing/2016/5/13/chartex" xmlns:cx8="http://schemas.microsoft.com/office/drawing/2016/5/14/chartex" xmlns:mc="http://schemas.openxmlformats.org/markup-compatibility/2006" xmlns:aink="http://schemas.microsoft.com/office/drawing/2016/ink" xmlns:am3d="http://schemas.microsoft.com/office/drawing/2017/model3d" xmlns:o="urn:schemas-microsoft-com:office:office" xmlns:oel="http://schemas.microsoft.com/office/2019/extlst" xmlns:r="http://schemas.openxmlformats.org/officeDocument/2006/relationships" xmlns:m="http://schemas.openxmlformats.org/officeDocument/2006/math" xmlns:v="urn:schemas-microsoft-com:vml" xmlns:wp14="http://schemas.microsoft.com/office/word/2010/wordprocessingDrawing" xmlns:wp="http://schemas.openxmlformats.org/drawingml/2006/wordprocessingDrawing" xmlns:w10="urn:schemas-microsoft-com:office:word" xmlns:w="http://schemas.openxmlformats.org/wordprocessingml/2006/main" xmlns:w14="http://schemas.microsoft.com/office/word/2010/wordml" xmlns:w15="http://schemas.microsoft.com/office/word/2012/wordml" xmlns:w16cex="http://schemas.microsoft.com/office/word/2018/wordml/cex" xmlns:w16cid="http://schemas.microsoft.com/office/word/2016/wordml/cid" xmlns:w16="http://schemas.microsoft.com/office/word/2018/wordml" xmlns:w16du="http://schemas.microsoft.com/office/word/2023/wordml/word16du" xmlns:w16sdtdh="http://schemas.microsoft.com/office/word/2020/wordml/sdtdatahash" xmlns:w16se="http://schemas.microsoft.com/office/word/2015/wordml/symex" xmlns:wpg="http://schemas.microsoft.com/office/word/2010/wordprocessingGroup" xmlns:wpi="http://schemas.microsoft.com/office/word/2010/wordprocessingInk" xmlns:wne="http://schemas.microsoft.com/office/word/2006/wordml" xmlns:wps="http://schemas.microsoft.com/office/word/2010/wordprocessingShape" mc:Ignorable="w14 w15 w16se w16cid w16 w16cex w16sdtdh wp14">
+  <w:comment w:id="0" w:author="Manuel Sebastian" w:date="2023-01-10T09:58:00Z" w:initials="MSS">
+    <w:p>
+      <w:pPr>
+        <w:pStyle w:val="CommentText"/>
+      </w:pPr>
+      <w:r>
+        <w:rPr>
+          <w:rStyle w:val="CommentReference"/>
+        </w:rPr>
+        <w:annotationRef/>
+      </w:r>
+      <w:r>
+        <w:t>Business objectives are not the same as the project objectives.  Business objectives in this case pertains to the objectives in general of ITRO.</w:t>
+      </w:r>
+      <w:r>
+        <w:rPr>
+          <w:rStyle w:val="CommentReference"/>
+        </w:rPr>
+        <w:annotationRef/>
+      </w:r>
+    </w:p>
+  </w:comment>
+  <w:comment w:id="1" w:author="Kieyl Ponce" w:date="2023-01-10T13:46:00Z" w:initials="KP">
+    <w:p>
+      <w:pPr>
+        <w:pStyle w:val="CommentText"/>
+      </w:pPr>
+      <w:r>
+        <w:t>focused on the itro goals and removed the 1st obj</w:t>
+      </w:r>
+      <w:r>
+        <w:rPr>
+          <w:rStyle w:val="CommentReference"/>
+        </w:rPr>
+        <w:annotationRef/>
+      </w:r>
+    </w:p>
+    <w:p>
+      <w:pPr>
+        <w:pStyle w:val="CommentText"/>
+      </w:pPr>
+    </w:p>
+  </w:comment>
+</w:comments>
+</file>
+
+<file path=word/commentsExtended.xml><?xml version="1.0" encoding="utf-8"?>
+<w15:commentsEx xmlns:wpc="http://schemas.microsoft.com/office/word/2010/wordprocessingCanvas" xmlns:cx="http://schemas.microsoft.com/office/drawing/2014/chartex" xmlns:cx1="http://schemas.microsoft.com/office/drawing/2015/9/8/chartex" xmlns:cx2="http://schemas.microsoft.com/office/drawing/2015/10/21/chartex" xmlns:cx3="http://schemas.microsoft.com/office/drawing/2016/5/9/chartex" xmlns:cx4="http://schemas.microsoft.com/office/drawing/2016/5/10/chartex" xmlns:cx5="http://schemas.microsoft.com/office/drawing/2016/5/11/chartex" xmlns:cx6="http://schemas.microsoft.com/office/drawing/2016/5/12/chartex" xmlns:cx7="http://schemas.microsoft.com/office/drawing/2016/5/13/chartex" xmlns:cx8="http://schemas.microsoft.com/office/drawing/2016/5/14/chartex" xmlns:mc="http://schemas.openxmlformats.org/markup-compatibility/2006" xmlns:aink="http://schemas.microsoft.com/office/drawing/2016/ink" xmlns:am3d="http://schemas.microsoft.com/office/drawing/2017/model3d" xmlns:o="urn:schemas-microsoft-com:office:office" xmlns:oel="http://schemas.microsoft.com/office/2019/extlst" xmlns:r="http://schemas.openxmlformats.org/officeDocument/2006/relationships" xmlns:m="http://schemas.openxmlformats.org/officeDocument/2006/math" xmlns:v="urn:schemas-microsoft-com:vml" xmlns:wp14="http://schemas.microsoft.com/office/word/2010/wordprocessingDrawing" xmlns:wp="http://schemas.openxmlformats.org/drawingml/2006/wordprocessingDrawing" xmlns:w10="urn:schemas-microsoft-com:office:word" xmlns:w="http://schemas.openxmlformats.org/wordprocessingml/2006/main" xmlns:w14="http://schemas.microsoft.com/office/word/2010/wordml" xmlns:w15="http://schemas.microsoft.com/office/word/2012/wordml" xmlns:w16cex="http://schemas.microsoft.com/office/word/2018/wordml/cex" xmlns:w16cid="http://schemas.microsoft.com/office/word/2016/wordml/cid" xmlns:w16="http://schemas.microsoft.com/office/word/2018/wordml" xmlns:w16du="http://schemas.microsoft.com/office/word/2023/wordml/word16du" xmlns:w16sdtdh="http://schemas.microsoft.com/office/word/2020/wordml/sdtdatahash" xmlns:w16se="http://schemas.microsoft.com/office/word/2015/wordml/symex" xmlns:wpg="http://schemas.microsoft.com/office/word/2010/wordprocessingGroup" xmlns:wpi="http://schemas.microsoft.com/office/word/2010/wordprocessingInk" xmlns:wne="http://schemas.microsoft.com/office/word/2006/wordml" xmlns:wps="http://schemas.microsoft.com/office/word/2010/wordprocessingShape" mc:Ignorable="w14 w15 w16se w16cid w16 w16cex w16sdtdh wp14">
+  <w15:commentEx w15:paraId="19C22DE6" w15:done="1"/>
+  <w15:commentEx w15:paraId="23F33090" w15:paraIdParent="19C22DE6" w15:done="1"/>
+</w15:commentsEx>
+</file>
+
+<file path=word/commentsExtensible.xml><?xml version="1.0" encoding="utf-8"?>
+<w16cex:commentsExtensible xmlns:wpc="http://schemas.microsoft.com/office/word/2010/wordprocessingCanvas" xmlns:cx="http://schemas.microsoft.com/office/drawing/2014/chartex" xmlns:cx1="http://schemas.microsoft.com/office/drawing/2015/9/8/chartex" xmlns:cx2="http://schemas.microsoft.com/office/drawing/2015/10/21/chartex" xmlns:cx3="http://schemas.microsoft.com/office/drawing/2016/5/9/chartex" xmlns:cx4="http://schemas.microsoft.com/office/drawing/2016/5/10/chartex" xmlns:cx5="http://schemas.microsoft.com/office/drawing/2016/5/11/chartex" xmlns:cx6="http://schemas.microsoft.com/office/drawing/2016/5/12/chartex" xmlns:cx7="http://schemas.microsoft.com/office/drawing/2016/5/13/chartex" xmlns:cx8="http://schemas.microsoft.com/office/drawing/2016/5/14/chartex" xmlns:mc="http://schemas.openxmlformats.org/markup-compatibility/2006" xmlns:aink="http://schemas.microsoft.com/office/drawing/2016/ink" xmlns:am3d="http://schemas.microsoft.com/office/drawing/2017/model3d" xmlns:o="urn:schemas-microsoft-com:office:office" xmlns:oel="http://schemas.microsoft.com/office/2019/extlst" xmlns:r="http://schemas.openxmlformats.org/officeDocument/2006/relationships" xmlns:m="http://schemas.openxmlformats.org/officeDocument/2006/math" xmlns:v="urn:schemas-microsoft-com:vml" xmlns:wp14="http://schemas.microsoft.com/office/word/2010/wordprocessingDrawing" xmlns:wp="http://schemas.openxmlformats.org/drawingml/2006/wordprocessingDrawing" xmlns:w10="urn:schemas-microsoft-com:office:word" xmlns:w="http://schemas.openxmlformats.org/wordprocessingml/2006/main" xmlns:w14="http://schemas.microsoft.com/office/word/2010/wordml" xmlns:w15="http://schemas.microsoft.com/office/word/2012/wordml" xmlns:w16cex="http://schemas.microsoft.com/office/word/2018/wordml/cex" xmlns:w16cid="http://schemas.microsoft.com/office/word/2016/wordml/cid" xmlns:w16="http://schemas.microsoft.com/office/word/2018/wordml" xmlns:w16du="http://schemas.microsoft.com/office/word/2023/wordml/word16du" xmlns:w16sdtdh="http://schemas.microsoft.com/office/word/2020/wordml/sdtdatahash" xmlns:w16se="http://schemas.microsoft.com/office/word/2015/wordml/symex" xmlns:wpg="http://schemas.microsoft.com/office/word/2010/wordprocessingGroup" xmlns:wpi="http://schemas.microsoft.com/office/word/2010/wordprocessingInk" xmlns:wne="http://schemas.microsoft.com/office/word/2006/wordml" xmlns:wps="http://schemas.microsoft.com/office/word/2010/wordprocessingShape" mc:Ignorable="w14 w15 w16se w16cid w16 w16cex w16sdtdh wp14">
+  <w16cex:commentExtensible w16cex:durableId="2767B548" w16cex:dateUtc="2023-01-10T01:58:00Z"/>
+  <w16cex:commentExtensible w16cex:durableId="15D15C40" w16cex:dateUtc="2023-01-10T05:46:00Z"/>
+</w16cex:commentsExtensible>
+</file>
+
+<file path=word/commentsIds.xml><?xml version="1.0" encoding="utf-8"?>
+<w16cid:commentsIds xmlns:wpc="http://schemas.microsoft.com/office/word/2010/wordprocessingCanvas" xmlns:cx="http://schemas.microsoft.com/office/drawing/2014/chartex" xmlns:cx1="http://schemas.microsoft.com/office/drawing/2015/9/8/chartex" xmlns:cx2="http://schemas.microsoft.com/office/drawing/2015/10/21/chartex" xmlns:cx3="http://schemas.microsoft.com/office/drawing/2016/5/9/chartex" xmlns:cx4="http://schemas.microsoft.com/office/drawing/2016/5/10/chartex" xmlns:cx5="http://schemas.microsoft.com/office/drawing/2016/5/11/chartex" xmlns:cx6="http://schemas.microsoft.com/office/drawing/2016/5/12/chartex" xmlns:cx7="http://schemas.microsoft.com/office/drawing/2016/5/13/chartex" xmlns:cx8="http://schemas.microsoft.com/office/drawing/2016/5/14/chartex" xmlns:mc="http://schemas.openxmlformats.org/markup-compatibility/2006" xmlns:aink="http://schemas.microsoft.com/office/drawing/2016/ink" xmlns:am3d="http://schemas.microsoft.com/office/drawing/2017/model3d" xmlns:o="urn:schemas-microsoft-com:office:office" xmlns:oel="http://schemas.microsoft.com/office/2019/extlst" xmlns:r="http://schemas.openxmlformats.org/officeDocument/2006/relationships" xmlns:m="http://schemas.openxmlformats.org/officeDocument/2006/math" xmlns:v="urn:schemas-microsoft-com:vml" xmlns:wp14="http://schemas.microsoft.com/office/word/2010/wordprocessingDrawing" xmlns:wp="http://schemas.openxmlformats.org/drawingml/2006/wordprocessingDrawing" xmlns:w10="urn:schemas-microsoft-com:office:word" xmlns:w="http://schemas.openxmlformats.org/wordprocessingml/2006/main" xmlns:w14="http://schemas.microsoft.com/office/word/2010/wordml" xmlns:w15="http://schemas.microsoft.com/office/word/2012/wordml" xmlns:w16cex="http://schemas.microsoft.com/office/word/2018/wordml/cex" xmlns:w16cid="http://schemas.microsoft.com/office/word/2016/wordml/cid" xmlns:w16="http://schemas.microsoft.com/office/word/2018/wordml" xmlns:w16du="http://schemas.microsoft.com/office/word/2023/wordml/word16du" xmlns:w16sdtdh="http://schemas.microsoft.com/office/word/2020/wordml/sdtdatahash" xmlns:w16se="http://schemas.microsoft.com/office/word/2015/wordml/symex" xmlns:wpg="http://schemas.microsoft.com/office/word/2010/wordprocessingGroup" xmlns:wpi="http://schemas.microsoft.com/office/word/2010/wordprocessingInk" xmlns:wne="http://schemas.microsoft.com/office/word/2006/wordml" xmlns:wps="http://schemas.microsoft.com/office/word/2010/wordprocessingShape" mc:Ignorable="w14 w15 w16se w16cid w16 w16cex w16sdtdh wp14">
+  <w16cid:commentId w16cid:paraId="19C22DE6" w16cid:durableId="2767B548"/>
+  <w16cid:commentId w16cid:paraId="23F33090" w16cid:durableId="15D15C40"/>
+</w16cid:commentsIds>
+</file>
+
 <file path=word/numbering.xml><?xml version="1.0" encoding="utf-8"?>
 <w:numbering xmlns:wpc="http://schemas.microsoft.com/office/word/2010/wordprocessingCanvas" xmlns:cx="http://schemas.microsoft.com/office/drawing/2014/chartex" xmlns:cx1="http://schemas.microsoft.com/office/drawing/2015/9/8/chartex" xmlns:cx2="http://schemas.microsoft.com/office/drawing/2015/10/21/chartex" xmlns:cx3="http://schemas.microsoft.com/office/drawing/2016/5/9/chartex" xmlns:cx4="http://schemas.microsoft.com/office/drawing/2016/5/10/chartex" xmlns:cx5="http://schemas.microsoft.com/office/drawing/2016/5/11/chartex" xmlns:cx6="http://schemas.microsoft.com/office/drawing/2016/5/12/chartex" xmlns:cx7="http://schemas.microsoft.com/office/drawing/2016/5/13/chartex" xmlns:cx8="http://schemas.microsoft.com/office/drawing/2016/5/14/chartex" xmlns:mc="http://schemas.openxmlformats.org/markup-compatibility/2006" xmlns:aink="http://schemas.microsoft.com/office/drawing/2016/ink" xmlns:am3d="http://schemas.microsoft.com/office/drawing/2017/model3d" xmlns:o="urn:schemas-microsoft-com:office:office" xmlns:oel="http://schemas.microsoft.com/office/2019/extlst" xmlns:r="http://schemas.openxmlformats.org/officeDocument/2006/relationships" xmlns:m="http://schemas.openxmlformats.org/officeDocument/2006/math" xmlns:v="urn:schemas-microsoft-com:vml" xmlns:wp14="http://schemas.microsoft.com/office/word/2010/wordprocessingDrawing" xmlns:wp="http://schemas.openxmlformats.org/drawingml/2006/wordprocessingDrawing" xmlns:w10="urn:schemas-microsoft-com:office:word" xmlns:w="http://schemas.openxmlformats.org/wordprocessingml/2006/main" xmlns:w14="http://schemas.microsoft.com/office/word/2010/wordml" xmlns:w15="http://schemas.microsoft.com/office/word/2012/wordml" xmlns:w16cex="http://schemas.microsoft.com/office/word/2018/wordml/cex" xmlns:w16cid="http://schemas.microsoft.com/office/word/2016/wordml/cid" xmlns:w16="http://schemas.microsoft.com/office/word/2018/wordml" xmlns:w16du="http://schemas.microsoft.com/office/word/2023/wordml/word16du" xmlns:w16sdtdh="http://schemas.microsoft.com/office/word/2020/wordml/sdtdatahash" xmlns:w16se="http://schemas.microsoft.com/office/word/2015/wordml/symex" xmlns:wpg="http://schemas.microsoft.com/office/word/2010/wordprocessingGroup" xmlns:wpi="http://schemas.microsoft.com/office/word/2010/wordprocessingInk" xmlns:wne="http://schemas.microsoft.com/office/word/2006/wordml" xmlns:wps="http://schemas.microsoft.com/office/word/2010/wordprocessingShape" mc:Ignorable="w14 w15 w16se w16cid w16 w16cex w16sdtdh wp14">
   <w:abstractNum w:abstractNumId="0" w15:restartNumberingAfterBreak="0">
+    <w:nsid w:val="06117D43"/>
+    <w:multiLevelType w:val="hybridMultilevel"/>
+    <w:tmpl w:val="A9B8A888"/>
+    <w:lvl w:ilvl="0" w:tplc="1F80E2EA">
+      <w:numFmt w:val="bullet"/>
+      <w:lvlText w:val="-"/>
+      <w:lvlJc w:val="left"/>
+      <w:pPr>
+        <w:ind w:left="1170" w:hanging="360"/>
+      </w:pPr>
+      <w:rPr>
+        <w:rFonts w:ascii="Calibri" w:eastAsiaTheme="minorHAnsi" w:hAnsi="Calibri" w:cs="Calibri" w:hint="default"/>
+      </w:rPr>
+    </w:lvl>
+    <w:lvl w:ilvl="1" w:tplc="04090003">
+      <w:start w:val="1"/>
+      <w:numFmt w:val="bullet"/>
+      <w:lvlText w:val="o"/>
+      <w:lvlJc w:val="left"/>
+      <w:pPr>
+        <w:ind w:left="1890" w:hanging="360"/>
+      </w:pPr>
+      <w:rPr>
+        <w:rFonts w:ascii="Courier New" w:hAnsi="Courier New" w:cs="Courier New" w:hint="default"/>
+      </w:rPr>
+    </w:lvl>
+    <w:lvl w:ilvl="2" w:tplc="04090005" w:tentative="1">
+      <w:start w:val="1"/>
+      <w:numFmt w:val="bullet"/>
+      <w:lvlText w:val=""/>
+      <w:lvlJc w:val="left"/>
+      <w:pPr>
+        <w:ind w:left="2610" w:hanging="360"/>
+      </w:pPr>
+      <w:rPr>
+        <w:rFonts w:ascii="Wingdings" w:hAnsi="Wingdings" w:hint="default"/>
+      </w:rPr>
+    </w:lvl>
+    <w:lvl w:ilvl="3" w:tplc="04090001" w:tentative="1">
+      <w:start w:val="1"/>
+      <w:numFmt w:val="bullet"/>
+      <w:lvlText w:val=""/>
+      <w:lvlJc w:val="left"/>
+      <w:pPr>
+        <w:ind w:left="3330" w:hanging="360"/>
+      </w:pPr>
+      <w:rPr>
+        <w:rFonts w:ascii="Symbol" w:hAnsi="Symbol" w:hint="default"/>
+      </w:rPr>
+    </w:lvl>
+    <w:lvl w:ilvl="4" w:tplc="04090003" w:tentative="1">
+      <w:start w:val="1"/>
+      <w:numFmt w:val="bullet"/>
+      <w:lvlText w:val="o"/>
+      <w:lvlJc w:val="left"/>
+      <w:pPr>
+        <w:ind w:left="4050" w:hanging="360"/>
+      </w:pPr>
+      <w:rPr>
+        <w:rFonts w:ascii="Courier New" w:hAnsi="Courier New" w:cs="Courier New" w:hint="default"/>
+      </w:rPr>
+    </w:lvl>
+    <w:lvl w:ilvl="5" w:tplc="04090005" w:tentative="1">
+      <w:start w:val="1"/>
+      <w:numFmt w:val="bullet"/>
+      <w:lvlText w:val=""/>
+      <w:lvlJc w:val="left"/>
+      <w:pPr>
+        <w:ind w:left="4770" w:hanging="360"/>
+      </w:pPr>
+      <w:rPr>
+        <w:rFonts w:ascii="Wingdings" w:hAnsi="Wingdings" w:hint="default"/>
+      </w:rPr>
+    </w:lvl>
+    <w:lvl w:ilvl="6" w:tplc="04090001" w:tentative="1">
+      <w:start w:val="1"/>
+      <w:numFmt w:val="bullet"/>
+      <w:lvlText w:val=""/>
+      <w:lvlJc w:val="left"/>
+      <w:pPr>
+        <w:ind w:left="5490" w:hanging="360"/>
+      </w:pPr>
+      <w:rPr>
+        <w:rFonts w:ascii="Symbol" w:hAnsi="Symbol" w:hint="default"/>
+      </w:rPr>
+    </w:lvl>
+    <w:lvl w:ilvl="7" w:tplc="04090003" w:tentative="1">
+      <w:start w:val="1"/>
+      <w:numFmt w:val="bullet"/>
+      <w:lvlText w:val="o"/>
+      <w:lvlJc w:val="left"/>
+      <w:pPr>
+        <w:ind w:left="6210" w:hanging="360"/>
+      </w:pPr>
+      <w:rPr>
+        <w:rFonts w:ascii="Courier New" w:hAnsi="Courier New" w:cs="Courier New" w:hint="default"/>
+      </w:rPr>
+    </w:lvl>
+    <w:lvl w:ilvl="8" w:tplc="04090005" w:tentative="1">
+      <w:start w:val="1"/>
+      <w:numFmt w:val="bullet"/>
+      <w:lvlText w:val=""/>
+      <w:lvlJc w:val="left"/>
+      <w:pPr>
+        <w:ind w:left="6930" w:hanging="360"/>
+      </w:pPr>
+      <w:rPr>
+        <w:rFonts w:ascii="Wingdings" w:hAnsi="Wingdings" w:hint="default"/>
+      </w:rPr>
+    </w:lvl>
+  </w:abstractNum>
+  <w:abstractNum w:abstractNumId="1" w15:restartNumberingAfterBreak="0">
+    <w:nsid w:val="06AA66D8"/>
+    <w:multiLevelType w:val="hybridMultilevel"/>
+    <w:tmpl w:val="777C491E"/>
+    <w:lvl w:ilvl="0" w:tplc="04090015">
+      <w:start w:val="1"/>
+      <w:numFmt w:val="upperLetter"/>
+      <w:lvlText w:val="%1."/>
+      <w:lvlJc w:val="left"/>
+      <w:pPr>
+        <w:ind w:left="720" w:hanging="360"/>
+      </w:pPr>
+      <w:rPr>
+        <w:rFonts w:hint="default"/>
+      </w:rPr>
+    </w:lvl>
+    <w:lvl w:ilvl="1" w:tplc="04090019">
+      <w:start w:val="1"/>
+      <w:numFmt w:val="lowerLetter"/>
+      <w:lvlText w:val="%2."/>
+      <w:lvlJc w:val="left"/>
+      <w:pPr>
+        <w:ind w:left="1440" w:hanging="360"/>
+      </w:pPr>
+    </w:lvl>
+    <w:lvl w:ilvl="2" w:tplc="0409001B" w:tentative="1">
+      <w:start w:val="1"/>
+      <w:numFmt w:val="lowerRoman"/>
+      <w:lvlText w:val="%3."/>
+      <w:lvlJc w:val="right"/>
+      <w:pPr>
+        <w:ind w:left="2160" w:hanging="180"/>
+      </w:pPr>
+    </w:lvl>
+    <w:lvl w:ilvl="3" w:tplc="0409000F" w:tentative="1">
+      <w:start w:val="1"/>
+      <w:numFmt w:val="decimal"/>
+      <w:lvlText w:val="%4."/>
+      <w:lvlJc w:val="left"/>
+      <w:pPr>
+        <w:ind w:left="2880" w:hanging="360"/>
+      </w:pPr>
+    </w:lvl>
+    <w:lvl w:ilvl="4" w:tplc="04090019" w:tentative="1">
+      <w:start w:val="1"/>
+      <w:numFmt w:val="lowerLetter"/>
+      <w:lvlText w:val="%5."/>
+      <w:lvlJc w:val="left"/>
+      <w:pPr>
+        <w:ind w:left="3600" w:hanging="360"/>
+      </w:pPr>
+    </w:lvl>
+    <w:lvl w:ilvl="5" w:tplc="0409001B" w:tentative="1">
+      <w:start w:val="1"/>
+      <w:numFmt w:val="lowerRoman"/>
+      <w:lvlText w:val="%6."/>
+      <w:lvlJc w:val="right"/>
+      <w:pPr>
+        <w:ind w:left="4320" w:hanging="180"/>
+      </w:pPr>
+    </w:lvl>
+    <w:lvl w:ilvl="6" w:tplc="0409000F" w:tentative="1">
+      <w:start w:val="1"/>
+      <w:numFmt w:val="decimal"/>
+      <w:lvlText w:val="%7."/>
+      <w:lvlJc w:val="left"/>
+      <w:pPr>
+        <w:ind w:left="5040" w:hanging="360"/>
+      </w:pPr>
+    </w:lvl>
+    <w:lvl w:ilvl="7" w:tplc="04090019" w:tentative="1">
+      <w:start w:val="1"/>
+      <w:numFmt w:val="lowerLetter"/>
+      <w:lvlText w:val="%8."/>
+      <w:lvlJc w:val="left"/>
+      <w:pPr>
+        <w:ind w:left="5760" w:hanging="360"/>
+      </w:pPr>
+    </w:lvl>
+    <w:lvl w:ilvl="8" w:tplc="0409001B" w:tentative="1">
+      <w:start w:val="1"/>
+      <w:numFmt w:val="lowerRoman"/>
+      <w:lvlText w:val="%9."/>
+      <w:lvlJc w:val="right"/>
+      <w:pPr>
+        <w:ind w:left="6480" w:hanging="180"/>
+      </w:pPr>
+    </w:lvl>
+  </w:abstractNum>
+  <w:abstractNum w:abstractNumId="2" w15:restartNumberingAfterBreak="0">
+    <w:nsid w:val="0E405572"/>
+    <w:multiLevelType w:val="hybridMultilevel"/>
+    <w:tmpl w:val="D9D8B8FE"/>
+    <w:lvl w:ilvl="0" w:tplc="936C36B2">
+      <w:start w:val="1"/>
+      <w:numFmt w:val="bullet"/>
+      <w:lvlText w:val=""/>
+      <w:lvlJc w:val="left"/>
+      <w:pPr>
+        <w:ind w:left="720" w:hanging="360"/>
+      </w:pPr>
+      <w:rPr>
+        <w:rFonts w:ascii="Symbol" w:hAnsi="Symbol" w:hint="default"/>
+      </w:rPr>
+    </w:lvl>
+    <w:lvl w:ilvl="1" w:tplc="9C420C96">
+      <w:start w:val="1"/>
+      <w:numFmt w:val="bullet"/>
+      <w:lvlText w:val="-"/>
+      <w:lvlJc w:val="left"/>
+      <w:pPr>
+        <w:ind w:left="1440" w:hanging="360"/>
+      </w:pPr>
+      <w:rPr>
+        <w:rFonts w:ascii="Calibri" w:hAnsi="Calibri" w:hint="default"/>
+      </w:rPr>
+    </w:lvl>
+    <w:lvl w:ilvl="2" w:tplc="593E2E4C">
+      <w:start w:val="1"/>
+      <w:numFmt w:val="bullet"/>
+      <w:lvlText w:val=""/>
+      <w:lvlJc w:val="left"/>
+      <w:pPr>
+        <w:ind w:left="2160" w:hanging="360"/>
+      </w:pPr>
+      <w:rPr>
+        <w:rFonts w:ascii="Wingdings" w:hAnsi="Wingdings" w:hint="default"/>
+      </w:rPr>
+    </w:lvl>
+    <w:lvl w:ilvl="3" w:tplc="6CB607E6">
+      <w:start w:val="1"/>
+      <w:numFmt w:val="bullet"/>
+      <w:lvlText w:val=""/>
+      <w:lvlJc w:val="left"/>
+      <w:pPr>
+        <w:ind w:left="2880" w:hanging="360"/>
+      </w:pPr>
+      <w:rPr>
+        <w:rFonts w:ascii="Symbol" w:hAnsi="Symbol" w:hint="default"/>
+      </w:rPr>
+    </w:lvl>
+    <w:lvl w:ilvl="4" w:tplc="46244358">
+      <w:start w:val="1"/>
+      <w:numFmt w:val="bullet"/>
+      <w:lvlText w:val="o"/>
+      <w:lvlJc w:val="left"/>
+      <w:pPr>
+        <w:ind w:left="3600" w:hanging="360"/>
+      </w:pPr>
+      <w:rPr>
+        <w:rFonts w:ascii="Courier New" w:hAnsi="Courier New" w:hint="default"/>
+      </w:rPr>
+    </w:lvl>
+    <w:lvl w:ilvl="5" w:tplc="1BECB4D6">
+      <w:start w:val="1"/>
+      <w:numFmt w:val="bullet"/>
+      <w:lvlText w:val=""/>
+      <w:lvlJc w:val="left"/>
+      <w:pPr>
+        <w:ind w:left="4320" w:hanging="360"/>
+      </w:pPr>
+      <w:rPr>
+        <w:rFonts w:ascii="Wingdings" w:hAnsi="Wingdings" w:hint="default"/>
+      </w:rPr>
+    </w:lvl>
+    <w:lvl w:ilvl="6" w:tplc="089826E0">
+      <w:start w:val="1"/>
+      <w:numFmt w:val="bullet"/>
+      <w:lvlText w:val=""/>
+      <w:lvlJc w:val="left"/>
+      <w:pPr>
+        <w:ind w:left="5040" w:hanging="360"/>
+      </w:pPr>
+      <w:rPr>
+        <w:rFonts w:ascii="Symbol" w:hAnsi="Symbol" w:hint="default"/>
+      </w:rPr>
+    </w:lvl>
+    <w:lvl w:ilvl="7" w:tplc="C52C9F62">
+      <w:start w:val="1"/>
+      <w:numFmt w:val="bullet"/>
+      <w:lvlText w:val="o"/>
+      <w:lvlJc w:val="left"/>
+      <w:pPr>
+        <w:ind w:left="5760" w:hanging="360"/>
+      </w:pPr>
+      <w:rPr>
+        <w:rFonts w:ascii="Courier New" w:hAnsi="Courier New" w:hint="default"/>
+      </w:rPr>
+    </w:lvl>
+    <w:lvl w:ilvl="8" w:tplc="05EA3A98">
+      <w:start w:val="1"/>
+      <w:numFmt w:val="bullet"/>
+      <w:lvlText w:val=""/>
+      <w:lvlJc w:val="left"/>
+      <w:pPr>
+        <w:ind w:left="6480" w:hanging="360"/>
+      </w:pPr>
+      <w:rPr>
+        <w:rFonts w:ascii="Wingdings" w:hAnsi="Wingdings" w:hint="default"/>
+      </w:rPr>
+    </w:lvl>
+  </w:abstractNum>
+  <w:abstractNum w:abstractNumId="3" w15:restartNumberingAfterBreak="0">
+    <w:nsid w:val="1D59B4B5"/>
+    <w:multiLevelType w:val="hybridMultilevel"/>
+    <w:tmpl w:val="E2E86D7C"/>
+    <w:lvl w:ilvl="0" w:tplc="91BEBAF4">
+      <w:start w:val="1"/>
+      <w:numFmt w:val="bullet"/>
+      <w:lvlText w:val=""/>
+      <w:lvlJc w:val="left"/>
+      <w:pPr>
+        <w:ind w:left="720" w:hanging="360"/>
+      </w:pPr>
+      <w:rPr>
+        <w:rFonts w:ascii="Symbol" w:hAnsi="Symbol" w:hint="default"/>
+      </w:rPr>
+    </w:lvl>
+    <w:lvl w:ilvl="1" w:tplc="AAE6A9D8">
+      <w:start w:val="1"/>
+      <w:numFmt w:val="bullet"/>
+      <w:lvlText w:val="-"/>
+      <w:lvlJc w:val="left"/>
+      <w:pPr>
+        <w:ind w:left="1440" w:hanging="360"/>
+      </w:pPr>
+      <w:rPr>
+        <w:rFonts w:ascii="Calibri" w:hAnsi="Calibri" w:hint="default"/>
+      </w:rPr>
+    </w:lvl>
+    <w:lvl w:ilvl="2" w:tplc="454CD686">
+      <w:start w:val="1"/>
+      <w:numFmt w:val="bullet"/>
+      <w:lvlText w:val=""/>
+      <w:lvlJc w:val="left"/>
+      <w:pPr>
+        <w:ind w:left="2160" w:hanging="360"/>
+      </w:pPr>
+      <w:rPr>
+        <w:rFonts w:ascii="Wingdings" w:hAnsi="Wingdings" w:hint="default"/>
+      </w:rPr>
+    </w:lvl>
+    <w:lvl w:ilvl="3" w:tplc="800A8FBE">
+      <w:start w:val="1"/>
+      <w:numFmt w:val="bullet"/>
+      <w:lvlText w:val=""/>
+      <w:lvlJc w:val="left"/>
+      <w:pPr>
+        <w:ind w:left="2880" w:hanging="360"/>
+      </w:pPr>
+      <w:rPr>
+        <w:rFonts w:ascii="Symbol" w:hAnsi="Symbol" w:hint="default"/>
+      </w:rPr>
+    </w:lvl>
+    <w:lvl w:ilvl="4" w:tplc="F05A7566">
+      <w:start w:val="1"/>
+      <w:numFmt w:val="bullet"/>
+      <w:lvlText w:val="o"/>
+      <w:lvlJc w:val="left"/>
+      <w:pPr>
+        <w:ind w:left="3600" w:hanging="360"/>
+      </w:pPr>
+      <w:rPr>
+        <w:rFonts w:ascii="Courier New" w:hAnsi="Courier New" w:hint="default"/>
+      </w:rPr>
+    </w:lvl>
+    <w:lvl w:ilvl="5" w:tplc="3D706F52">
+      <w:start w:val="1"/>
+      <w:numFmt w:val="bullet"/>
+      <w:lvlText w:val=""/>
+      <w:lvlJc w:val="left"/>
+      <w:pPr>
+        <w:ind w:left="4320" w:hanging="360"/>
+      </w:pPr>
+      <w:rPr>
+        <w:rFonts w:ascii="Wingdings" w:hAnsi="Wingdings" w:hint="default"/>
+      </w:rPr>
+    </w:lvl>
+    <w:lvl w:ilvl="6" w:tplc="0FFEC4E4">
+      <w:start w:val="1"/>
+      <w:numFmt w:val="bullet"/>
+      <w:lvlText w:val=""/>
+      <w:lvlJc w:val="left"/>
+      <w:pPr>
+        <w:ind w:left="5040" w:hanging="360"/>
+      </w:pPr>
+      <w:rPr>
+        <w:rFonts w:ascii="Symbol" w:hAnsi="Symbol" w:hint="default"/>
+      </w:rPr>
+    </w:lvl>
+    <w:lvl w:ilvl="7" w:tplc="0F3E2322">
+      <w:start w:val="1"/>
+      <w:numFmt w:val="bullet"/>
+      <w:lvlText w:val="o"/>
+      <w:lvlJc w:val="left"/>
+      <w:pPr>
+        <w:ind w:left="5760" w:hanging="360"/>
+      </w:pPr>
+      <w:rPr>
+        <w:rFonts w:ascii="Courier New" w:hAnsi="Courier New" w:hint="default"/>
+      </w:rPr>
+    </w:lvl>
+    <w:lvl w:ilvl="8" w:tplc="212E57FE">
+      <w:start w:val="1"/>
+      <w:numFmt w:val="bullet"/>
+      <w:lvlText w:val=""/>
+      <w:lvlJc w:val="left"/>
+      <w:pPr>
+        <w:ind w:left="6480" w:hanging="360"/>
+      </w:pPr>
+      <w:rPr>
+        <w:rFonts w:ascii="Wingdings" w:hAnsi="Wingdings" w:hint="default"/>
+      </w:rPr>
+    </w:lvl>
+  </w:abstractNum>
+  <w:abstractNum w:abstractNumId="4" w15:restartNumberingAfterBreak="0">
+    <w:nsid w:val="1E666B0C"/>
+    <w:multiLevelType w:val="multilevel"/>
+    <w:tmpl w:val="B6AEBCEE"/>
+    <w:lvl w:ilvl="0">
+      <w:start w:val="1"/>
+      <w:numFmt w:val="decimal"/>
+      <w:lvlText w:val="%1."/>
+      <w:lvlJc w:val="left"/>
+      <w:pPr>
+        <w:ind w:left="720" w:hanging="360"/>
+      </w:pPr>
+      <w:rPr>
+        <w:rFonts w:hint="default"/>
+      </w:rPr>
+    </w:lvl>
+    <w:lvl w:ilvl="1">
+      <w:start w:val="4"/>
+      <w:numFmt w:val="decimal"/>
+      <w:isLgl/>
+      <w:lvlText w:val="%1.%2"/>
+      <w:lvlJc w:val="left"/>
+      <w:pPr>
+        <w:ind w:left="1110" w:hanging="390"/>
+      </w:pPr>
+      <w:rPr>
+        <w:rFonts w:hint="default"/>
+      </w:rPr>
+    </w:lvl>
+    <w:lvl w:ilvl="2">
+      <w:start w:val="1"/>
+      <w:numFmt w:val="decimal"/>
+      <w:isLgl/>
+      <w:lvlText w:val="%1.%2.%3"/>
+      <w:lvlJc w:val="left"/>
+      <w:pPr>
+        <w:ind w:left="1800" w:hanging="720"/>
+      </w:pPr>
+      <w:rPr>
+        <w:rFonts w:hint="default"/>
+      </w:rPr>
+    </w:lvl>
+    <w:lvl w:ilvl="3">
+      <w:start w:val="1"/>
+      <w:numFmt w:val="decimal"/>
+      <w:isLgl/>
+      <w:lvlText w:val="%1.%2.%3.%4"/>
+      <w:lvlJc w:val="left"/>
+      <w:pPr>
+        <w:ind w:left="2160" w:hanging="720"/>
+      </w:pPr>
+      <w:rPr>
+        <w:rFonts w:hint="default"/>
+      </w:rPr>
+    </w:lvl>
+    <w:lvl w:ilvl="4">
+      <w:start w:val="1"/>
+      <w:numFmt w:val="decimal"/>
+      <w:isLgl/>
+      <w:lvlText w:val="%1.%2.%3.%4.%5"/>
+      <w:lvlJc w:val="left"/>
+      <w:pPr>
+        <w:ind w:left="2880" w:hanging="1080"/>
+      </w:pPr>
+      <w:rPr>
+        <w:rFonts w:hint="default"/>
+      </w:rPr>
+    </w:lvl>
+    <w:lvl w:ilvl="5">
+      <w:start w:val="1"/>
+      <w:numFmt w:val="decimal"/>
+      <w:isLgl/>
+      <w:lvlText w:val="%1.%2.%3.%4.%5.%6"/>
+      <w:lvlJc w:val="left"/>
+      <w:pPr>
+        <w:ind w:left="3240" w:hanging="1080"/>
+      </w:pPr>
+      <w:rPr>
+        <w:rFonts w:hint="default"/>
+      </w:rPr>
+    </w:lvl>
+    <w:lvl w:ilvl="6">
+      <w:start w:val="1"/>
+      <w:numFmt w:val="decimal"/>
+      <w:isLgl/>
+      <w:lvlText w:val="%1.%2.%3.%4.%5.%6.%7"/>
+      <w:lvlJc w:val="left"/>
+      <w:pPr>
+        <w:ind w:left="3960" w:hanging="1440"/>
+      </w:pPr>
+      <w:rPr>
+        <w:rFonts w:hint="default"/>
+      </w:rPr>
+    </w:lvl>
+    <w:lvl w:ilvl="7">
+      <w:start w:val="1"/>
+      <w:numFmt w:val="decimal"/>
+      <w:isLgl/>
+      <w:lvlText w:val="%1.%2.%3.%4.%5.%6.%7.%8"/>
+      <w:lvlJc w:val="left"/>
+      <w:pPr>
+        <w:ind w:left="4320" w:hanging="1440"/>
+      </w:pPr>
+      <w:rPr>
+        <w:rFonts w:hint="default"/>
+      </w:rPr>
+    </w:lvl>
+    <w:lvl w:ilvl="8">
+      <w:start w:val="1"/>
+      <w:numFmt w:val="decimal"/>
+      <w:isLgl/>
+      <w:lvlText w:val="%1.%2.%3.%4.%5.%6.%7.%8.%9"/>
+      <w:lvlJc w:val="left"/>
+      <w:pPr>
+        <w:ind w:left="5040" w:hanging="1800"/>
+      </w:pPr>
+      <w:rPr>
+        <w:rFonts w:hint="default"/>
+      </w:rPr>
+    </w:lvl>
+  </w:abstractNum>
+  <w:abstractNum w:abstractNumId="5" w15:restartNumberingAfterBreak="0">
     <w:nsid w:val="286B5D20"/>
     <w:multiLevelType w:val="hybridMultilevel"/>
     <w:tmpl w:val="EF426574"/>
@@ -489,10 +3281,688 @@
       </w:pPr>
     </w:lvl>
   </w:abstractNum>
-  <w:abstractNum w:abstractNumId="1" w15:restartNumberingAfterBreak="0">
-    <w:nsid w:val="7193684E"/>
+  <w:abstractNum w:abstractNumId="6" w15:restartNumberingAfterBreak="0">
+    <w:nsid w:val="2EC5EEB6"/>
     <w:multiLevelType w:val="hybridMultilevel"/>
-    <w:tmpl w:val="1A84962C"/>
+    <w:tmpl w:val="1B4EDBF2"/>
+    <w:lvl w:ilvl="0" w:tplc="7BBA35F0">
+      <w:start w:val="1"/>
+      <w:numFmt w:val="bullet"/>
+      <w:lvlText w:val=""/>
+      <w:lvlJc w:val="left"/>
+      <w:pPr>
+        <w:ind w:left="720" w:hanging="360"/>
+      </w:pPr>
+      <w:rPr>
+        <w:rFonts w:ascii="Symbol" w:hAnsi="Symbol" w:hint="default"/>
+      </w:rPr>
+    </w:lvl>
+    <w:lvl w:ilvl="1" w:tplc="837487F8">
+      <w:start w:val="1"/>
+      <w:numFmt w:val="bullet"/>
+      <w:lvlText w:val="-"/>
+      <w:lvlJc w:val="left"/>
+      <w:pPr>
+        <w:ind w:left="1440" w:hanging="360"/>
+      </w:pPr>
+      <w:rPr>
+        <w:rFonts w:ascii="Calibri" w:hAnsi="Calibri" w:hint="default"/>
+      </w:rPr>
+    </w:lvl>
+    <w:lvl w:ilvl="2" w:tplc="B97C4AC8">
+      <w:start w:val="1"/>
+      <w:numFmt w:val="bullet"/>
+      <w:lvlText w:val=""/>
+      <w:lvlJc w:val="left"/>
+      <w:pPr>
+        <w:ind w:left="2160" w:hanging="360"/>
+      </w:pPr>
+      <w:rPr>
+        <w:rFonts w:ascii="Wingdings" w:hAnsi="Wingdings" w:hint="default"/>
+      </w:rPr>
+    </w:lvl>
+    <w:lvl w:ilvl="3" w:tplc="3F8A1DB4">
+      <w:start w:val="1"/>
+      <w:numFmt w:val="bullet"/>
+      <w:lvlText w:val=""/>
+      <w:lvlJc w:val="left"/>
+      <w:pPr>
+        <w:ind w:left="2880" w:hanging="360"/>
+      </w:pPr>
+      <w:rPr>
+        <w:rFonts w:ascii="Symbol" w:hAnsi="Symbol" w:hint="default"/>
+      </w:rPr>
+    </w:lvl>
+    <w:lvl w:ilvl="4" w:tplc="07B8683A">
+      <w:start w:val="1"/>
+      <w:numFmt w:val="bullet"/>
+      <w:lvlText w:val="o"/>
+      <w:lvlJc w:val="left"/>
+      <w:pPr>
+        <w:ind w:left="3600" w:hanging="360"/>
+      </w:pPr>
+      <w:rPr>
+        <w:rFonts w:ascii="Courier New" w:hAnsi="Courier New" w:hint="default"/>
+      </w:rPr>
+    </w:lvl>
+    <w:lvl w:ilvl="5" w:tplc="0C3CA9A2">
+      <w:start w:val="1"/>
+      <w:numFmt w:val="bullet"/>
+      <w:lvlText w:val=""/>
+      <w:lvlJc w:val="left"/>
+      <w:pPr>
+        <w:ind w:left="4320" w:hanging="360"/>
+      </w:pPr>
+      <w:rPr>
+        <w:rFonts w:ascii="Wingdings" w:hAnsi="Wingdings" w:hint="default"/>
+      </w:rPr>
+    </w:lvl>
+    <w:lvl w:ilvl="6" w:tplc="368CF7B6">
+      <w:start w:val="1"/>
+      <w:numFmt w:val="bullet"/>
+      <w:lvlText w:val=""/>
+      <w:lvlJc w:val="left"/>
+      <w:pPr>
+        <w:ind w:left="5040" w:hanging="360"/>
+      </w:pPr>
+      <w:rPr>
+        <w:rFonts w:ascii="Symbol" w:hAnsi="Symbol" w:hint="default"/>
+      </w:rPr>
+    </w:lvl>
+    <w:lvl w:ilvl="7" w:tplc="A9D0260E">
+      <w:start w:val="1"/>
+      <w:numFmt w:val="bullet"/>
+      <w:lvlText w:val="o"/>
+      <w:lvlJc w:val="left"/>
+      <w:pPr>
+        <w:ind w:left="5760" w:hanging="360"/>
+      </w:pPr>
+      <w:rPr>
+        <w:rFonts w:ascii="Courier New" w:hAnsi="Courier New" w:hint="default"/>
+      </w:rPr>
+    </w:lvl>
+    <w:lvl w:ilvl="8" w:tplc="2C04E86E">
+      <w:start w:val="1"/>
+      <w:numFmt w:val="bullet"/>
+      <w:lvlText w:val=""/>
+      <w:lvlJc w:val="left"/>
+      <w:pPr>
+        <w:ind w:left="6480" w:hanging="360"/>
+      </w:pPr>
+      <w:rPr>
+        <w:rFonts w:ascii="Wingdings" w:hAnsi="Wingdings" w:hint="default"/>
+      </w:rPr>
+    </w:lvl>
+  </w:abstractNum>
+  <w:abstractNum w:abstractNumId="7" w15:restartNumberingAfterBreak="0">
+    <w:nsid w:val="371B71E9"/>
+    <w:multiLevelType w:val="hybridMultilevel"/>
+    <w:tmpl w:val="A5CABEEC"/>
+    <w:lvl w:ilvl="0" w:tplc="FBE4F5EA">
+      <w:start w:val="1"/>
+      <w:numFmt w:val="bullet"/>
+      <w:lvlText w:val=""/>
+      <w:lvlJc w:val="left"/>
+      <w:pPr>
+        <w:ind w:left="720" w:hanging="360"/>
+      </w:pPr>
+      <w:rPr>
+        <w:rFonts w:ascii="Symbol" w:hAnsi="Symbol" w:hint="default"/>
+      </w:rPr>
+    </w:lvl>
+    <w:lvl w:ilvl="1" w:tplc="9C9A3E7C">
+      <w:start w:val="1"/>
+      <w:numFmt w:val="bullet"/>
+      <w:lvlText w:val="-"/>
+      <w:lvlJc w:val="left"/>
+      <w:pPr>
+        <w:ind w:left="1440" w:hanging="360"/>
+      </w:pPr>
+      <w:rPr>
+        <w:rFonts w:ascii="Calibri" w:hAnsi="Calibri" w:hint="default"/>
+      </w:rPr>
+    </w:lvl>
+    <w:lvl w:ilvl="2" w:tplc="91EA2BE8">
+      <w:start w:val="1"/>
+      <w:numFmt w:val="bullet"/>
+      <w:lvlText w:val=""/>
+      <w:lvlJc w:val="left"/>
+      <w:pPr>
+        <w:ind w:left="2160" w:hanging="360"/>
+      </w:pPr>
+      <w:rPr>
+        <w:rFonts w:ascii="Wingdings" w:hAnsi="Wingdings" w:hint="default"/>
+      </w:rPr>
+    </w:lvl>
+    <w:lvl w:ilvl="3" w:tplc="BE50AA34">
+      <w:start w:val="1"/>
+      <w:numFmt w:val="bullet"/>
+      <w:lvlText w:val=""/>
+      <w:lvlJc w:val="left"/>
+      <w:pPr>
+        <w:ind w:left="2880" w:hanging="360"/>
+      </w:pPr>
+      <w:rPr>
+        <w:rFonts w:ascii="Symbol" w:hAnsi="Symbol" w:hint="default"/>
+      </w:rPr>
+    </w:lvl>
+    <w:lvl w:ilvl="4" w:tplc="F60256E2">
+      <w:start w:val="1"/>
+      <w:numFmt w:val="bullet"/>
+      <w:lvlText w:val="o"/>
+      <w:lvlJc w:val="left"/>
+      <w:pPr>
+        <w:ind w:left="3600" w:hanging="360"/>
+      </w:pPr>
+      <w:rPr>
+        <w:rFonts w:ascii="Courier New" w:hAnsi="Courier New" w:hint="default"/>
+      </w:rPr>
+    </w:lvl>
+    <w:lvl w:ilvl="5" w:tplc="B8702732">
+      <w:start w:val="1"/>
+      <w:numFmt w:val="bullet"/>
+      <w:lvlText w:val=""/>
+      <w:lvlJc w:val="left"/>
+      <w:pPr>
+        <w:ind w:left="4320" w:hanging="360"/>
+      </w:pPr>
+      <w:rPr>
+        <w:rFonts w:ascii="Wingdings" w:hAnsi="Wingdings" w:hint="default"/>
+      </w:rPr>
+    </w:lvl>
+    <w:lvl w:ilvl="6" w:tplc="ED046DA0">
+      <w:start w:val="1"/>
+      <w:numFmt w:val="bullet"/>
+      <w:lvlText w:val=""/>
+      <w:lvlJc w:val="left"/>
+      <w:pPr>
+        <w:ind w:left="5040" w:hanging="360"/>
+      </w:pPr>
+      <w:rPr>
+        <w:rFonts w:ascii="Symbol" w:hAnsi="Symbol" w:hint="default"/>
+      </w:rPr>
+    </w:lvl>
+    <w:lvl w:ilvl="7" w:tplc="3224EB8A">
+      <w:start w:val="1"/>
+      <w:numFmt w:val="bullet"/>
+      <w:lvlText w:val="o"/>
+      <w:lvlJc w:val="left"/>
+      <w:pPr>
+        <w:ind w:left="5760" w:hanging="360"/>
+      </w:pPr>
+      <w:rPr>
+        <w:rFonts w:ascii="Courier New" w:hAnsi="Courier New" w:hint="default"/>
+      </w:rPr>
+    </w:lvl>
+    <w:lvl w:ilvl="8" w:tplc="AB78B10C">
+      <w:start w:val="1"/>
+      <w:numFmt w:val="bullet"/>
+      <w:lvlText w:val=""/>
+      <w:lvlJc w:val="left"/>
+      <w:pPr>
+        <w:ind w:left="6480" w:hanging="360"/>
+      </w:pPr>
+      <w:rPr>
+        <w:rFonts w:ascii="Wingdings" w:hAnsi="Wingdings" w:hint="default"/>
+      </w:rPr>
+    </w:lvl>
+  </w:abstractNum>
+  <w:abstractNum w:abstractNumId="8" w15:restartNumberingAfterBreak="0">
+    <w:nsid w:val="3B35EDC7"/>
+    <w:multiLevelType w:val="hybridMultilevel"/>
+    <w:tmpl w:val="D934631A"/>
+    <w:lvl w:ilvl="0" w:tplc="542468D6">
+      <w:start w:val="1"/>
+      <w:numFmt w:val="bullet"/>
+      <w:lvlText w:val=""/>
+      <w:lvlJc w:val="left"/>
+      <w:pPr>
+        <w:ind w:left="720" w:hanging="360"/>
+      </w:pPr>
+      <w:rPr>
+        <w:rFonts w:ascii="Symbol" w:hAnsi="Symbol" w:hint="default"/>
+      </w:rPr>
+    </w:lvl>
+    <w:lvl w:ilvl="1" w:tplc="49522C18">
+      <w:start w:val="1"/>
+      <w:numFmt w:val="bullet"/>
+      <w:lvlText w:val="-"/>
+      <w:lvlJc w:val="left"/>
+      <w:pPr>
+        <w:ind w:left="1440" w:hanging="360"/>
+      </w:pPr>
+      <w:rPr>
+        <w:rFonts w:ascii="Calibri" w:hAnsi="Calibri" w:hint="default"/>
+      </w:rPr>
+    </w:lvl>
+    <w:lvl w:ilvl="2" w:tplc="F7922D2C">
+      <w:start w:val="1"/>
+      <w:numFmt w:val="bullet"/>
+      <w:lvlText w:val=""/>
+      <w:lvlJc w:val="left"/>
+      <w:pPr>
+        <w:ind w:left="2160" w:hanging="360"/>
+      </w:pPr>
+      <w:rPr>
+        <w:rFonts w:ascii="Wingdings" w:hAnsi="Wingdings" w:hint="default"/>
+      </w:rPr>
+    </w:lvl>
+    <w:lvl w:ilvl="3" w:tplc="658411B6">
+      <w:start w:val="1"/>
+      <w:numFmt w:val="bullet"/>
+      <w:lvlText w:val=""/>
+      <w:lvlJc w:val="left"/>
+      <w:pPr>
+        <w:ind w:left="2880" w:hanging="360"/>
+      </w:pPr>
+      <w:rPr>
+        <w:rFonts w:ascii="Symbol" w:hAnsi="Symbol" w:hint="default"/>
+      </w:rPr>
+    </w:lvl>
+    <w:lvl w:ilvl="4" w:tplc="CCE28208">
+      <w:start w:val="1"/>
+      <w:numFmt w:val="bullet"/>
+      <w:lvlText w:val="o"/>
+      <w:lvlJc w:val="left"/>
+      <w:pPr>
+        <w:ind w:left="3600" w:hanging="360"/>
+      </w:pPr>
+      <w:rPr>
+        <w:rFonts w:ascii="Courier New" w:hAnsi="Courier New" w:hint="default"/>
+      </w:rPr>
+    </w:lvl>
+    <w:lvl w:ilvl="5" w:tplc="E47A9A8A">
+      <w:start w:val="1"/>
+      <w:numFmt w:val="bullet"/>
+      <w:lvlText w:val=""/>
+      <w:lvlJc w:val="left"/>
+      <w:pPr>
+        <w:ind w:left="4320" w:hanging="360"/>
+      </w:pPr>
+      <w:rPr>
+        <w:rFonts w:ascii="Wingdings" w:hAnsi="Wingdings" w:hint="default"/>
+      </w:rPr>
+    </w:lvl>
+    <w:lvl w:ilvl="6" w:tplc="2E70E228">
+      <w:start w:val="1"/>
+      <w:numFmt w:val="bullet"/>
+      <w:lvlText w:val=""/>
+      <w:lvlJc w:val="left"/>
+      <w:pPr>
+        <w:ind w:left="5040" w:hanging="360"/>
+      </w:pPr>
+      <w:rPr>
+        <w:rFonts w:ascii="Symbol" w:hAnsi="Symbol" w:hint="default"/>
+      </w:rPr>
+    </w:lvl>
+    <w:lvl w:ilvl="7" w:tplc="C9C4EFB0">
+      <w:start w:val="1"/>
+      <w:numFmt w:val="bullet"/>
+      <w:lvlText w:val="o"/>
+      <w:lvlJc w:val="left"/>
+      <w:pPr>
+        <w:ind w:left="5760" w:hanging="360"/>
+      </w:pPr>
+      <w:rPr>
+        <w:rFonts w:ascii="Courier New" w:hAnsi="Courier New" w:hint="default"/>
+      </w:rPr>
+    </w:lvl>
+    <w:lvl w:ilvl="8" w:tplc="DE6C708E">
+      <w:start w:val="1"/>
+      <w:numFmt w:val="bullet"/>
+      <w:lvlText w:val=""/>
+      <w:lvlJc w:val="left"/>
+      <w:pPr>
+        <w:ind w:left="6480" w:hanging="360"/>
+      </w:pPr>
+      <w:rPr>
+        <w:rFonts w:ascii="Wingdings" w:hAnsi="Wingdings" w:hint="default"/>
+      </w:rPr>
+    </w:lvl>
+  </w:abstractNum>
+  <w:abstractNum w:abstractNumId="9" w15:restartNumberingAfterBreak="0">
+    <w:nsid w:val="45DDDBCD"/>
+    <w:multiLevelType w:val="hybridMultilevel"/>
+    <w:tmpl w:val="699AC8FC"/>
+    <w:lvl w:ilvl="0" w:tplc="2124D85E">
+      <w:start w:val="1"/>
+      <w:numFmt w:val="bullet"/>
+      <w:lvlText w:val=""/>
+      <w:lvlJc w:val="left"/>
+      <w:pPr>
+        <w:ind w:left="720" w:hanging="360"/>
+      </w:pPr>
+      <w:rPr>
+        <w:rFonts w:ascii="Symbol" w:hAnsi="Symbol" w:hint="default"/>
+      </w:rPr>
+    </w:lvl>
+    <w:lvl w:ilvl="1" w:tplc="12FCAEEC">
+      <w:start w:val="1"/>
+      <w:numFmt w:val="bullet"/>
+      <w:lvlText w:val="-"/>
+      <w:lvlJc w:val="left"/>
+      <w:pPr>
+        <w:ind w:left="1440" w:hanging="360"/>
+      </w:pPr>
+      <w:rPr>
+        <w:rFonts w:ascii="Calibri" w:hAnsi="Calibri" w:hint="default"/>
+      </w:rPr>
+    </w:lvl>
+    <w:lvl w:ilvl="2" w:tplc="24AE72E2">
+      <w:start w:val="1"/>
+      <w:numFmt w:val="bullet"/>
+      <w:lvlText w:val=""/>
+      <w:lvlJc w:val="left"/>
+      <w:pPr>
+        <w:ind w:left="2160" w:hanging="360"/>
+      </w:pPr>
+      <w:rPr>
+        <w:rFonts w:ascii="Wingdings" w:hAnsi="Wingdings" w:hint="default"/>
+      </w:rPr>
+    </w:lvl>
+    <w:lvl w:ilvl="3" w:tplc="C1A20346">
+      <w:start w:val="1"/>
+      <w:numFmt w:val="bullet"/>
+      <w:lvlText w:val=""/>
+      <w:lvlJc w:val="left"/>
+      <w:pPr>
+        <w:ind w:left="2880" w:hanging="360"/>
+      </w:pPr>
+      <w:rPr>
+        <w:rFonts w:ascii="Symbol" w:hAnsi="Symbol" w:hint="default"/>
+      </w:rPr>
+    </w:lvl>
+    <w:lvl w:ilvl="4" w:tplc="F4F4B8A8">
+      <w:start w:val="1"/>
+      <w:numFmt w:val="bullet"/>
+      <w:lvlText w:val="o"/>
+      <w:lvlJc w:val="left"/>
+      <w:pPr>
+        <w:ind w:left="3600" w:hanging="360"/>
+      </w:pPr>
+      <w:rPr>
+        <w:rFonts w:ascii="Courier New" w:hAnsi="Courier New" w:hint="default"/>
+      </w:rPr>
+    </w:lvl>
+    <w:lvl w:ilvl="5" w:tplc="7AD83CC6">
+      <w:start w:val="1"/>
+      <w:numFmt w:val="bullet"/>
+      <w:lvlText w:val=""/>
+      <w:lvlJc w:val="left"/>
+      <w:pPr>
+        <w:ind w:left="4320" w:hanging="360"/>
+      </w:pPr>
+      <w:rPr>
+        <w:rFonts w:ascii="Wingdings" w:hAnsi="Wingdings" w:hint="default"/>
+      </w:rPr>
+    </w:lvl>
+    <w:lvl w:ilvl="6" w:tplc="E2567A9A">
+      <w:start w:val="1"/>
+      <w:numFmt w:val="bullet"/>
+      <w:lvlText w:val=""/>
+      <w:lvlJc w:val="left"/>
+      <w:pPr>
+        <w:ind w:left="5040" w:hanging="360"/>
+      </w:pPr>
+      <w:rPr>
+        <w:rFonts w:ascii="Symbol" w:hAnsi="Symbol" w:hint="default"/>
+      </w:rPr>
+    </w:lvl>
+    <w:lvl w:ilvl="7" w:tplc="D35E61B8">
+      <w:start w:val="1"/>
+      <w:numFmt w:val="bullet"/>
+      <w:lvlText w:val="o"/>
+      <w:lvlJc w:val="left"/>
+      <w:pPr>
+        <w:ind w:left="5760" w:hanging="360"/>
+      </w:pPr>
+      <w:rPr>
+        <w:rFonts w:ascii="Courier New" w:hAnsi="Courier New" w:hint="default"/>
+      </w:rPr>
+    </w:lvl>
+    <w:lvl w:ilvl="8" w:tplc="6DE212EC">
+      <w:start w:val="1"/>
+      <w:numFmt w:val="bullet"/>
+      <w:lvlText w:val=""/>
+      <w:lvlJc w:val="left"/>
+      <w:pPr>
+        <w:ind w:left="6480" w:hanging="360"/>
+      </w:pPr>
+      <w:rPr>
+        <w:rFonts w:ascii="Wingdings" w:hAnsi="Wingdings" w:hint="default"/>
+      </w:rPr>
+    </w:lvl>
+  </w:abstractNum>
+  <w:abstractNum w:abstractNumId="10" w15:restartNumberingAfterBreak="0">
+    <w:nsid w:val="4757FEF2"/>
+    <w:multiLevelType w:val="hybridMultilevel"/>
+    <w:tmpl w:val="A030E674"/>
+    <w:lvl w:ilvl="0" w:tplc="9036DFD6">
+      <w:start w:val="1"/>
+      <w:numFmt w:val="bullet"/>
+      <w:lvlText w:val=""/>
+      <w:lvlJc w:val="left"/>
+      <w:pPr>
+        <w:ind w:left="720" w:hanging="360"/>
+      </w:pPr>
+      <w:rPr>
+        <w:rFonts w:ascii="Symbol" w:hAnsi="Symbol" w:hint="default"/>
+      </w:rPr>
+    </w:lvl>
+    <w:lvl w:ilvl="1" w:tplc="9F3AFFCC">
+      <w:start w:val="1"/>
+      <w:numFmt w:val="bullet"/>
+      <w:lvlText w:val="-"/>
+      <w:lvlJc w:val="left"/>
+      <w:pPr>
+        <w:ind w:left="1440" w:hanging="360"/>
+      </w:pPr>
+      <w:rPr>
+        <w:rFonts w:ascii="Calibri" w:hAnsi="Calibri" w:hint="default"/>
+      </w:rPr>
+    </w:lvl>
+    <w:lvl w:ilvl="2" w:tplc="D1C2A0C4">
+      <w:start w:val="1"/>
+      <w:numFmt w:val="bullet"/>
+      <w:lvlText w:val=""/>
+      <w:lvlJc w:val="left"/>
+      <w:pPr>
+        <w:ind w:left="2160" w:hanging="360"/>
+      </w:pPr>
+      <w:rPr>
+        <w:rFonts w:ascii="Wingdings" w:hAnsi="Wingdings" w:hint="default"/>
+      </w:rPr>
+    </w:lvl>
+    <w:lvl w:ilvl="3" w:tplc="21AC47C8">
+      <w:start w:val="1"/>
+      <w:numFmt w:val="bullet"/>
+      <w:lvlText w:val=""/>
+      <w:lvlJc w:val="left"/>
+      <w:pPr>
+        <w:ind w:left="2880" w:hanging="360"/>
+      </w:pPr>
+      <w:rPr>
+        <w:rFonts w:ascii="Symbol" w:hAnsi="Symbol" w:hint="default"/>
+      </w:rPr>
+    </w:lvl>
+    <w:lvl w:ilvl="4" w:tplc="2F486D24">
+      <w:start w:val="1"/>
+      <w:numFmt w:val="bullet"/>
+      <w:lvlText w:val="o"/>
+      <w:lvlJc w:val="left"/>
+      <w:pPr>
+        <w:ind w:left="3600" w:hanging="360"/>
+      </w:pPr>
+      <w:rPr>
+        <w:rFonts w:ascii="Courier New" w:hAnsi="Courier New" w:hint="default"/>
+      </w:rPr>
+    </w:lvl>
+    <w:lvl w:ilvl="5" w:tplc="67BAC3F4">
+      <w:start w:val="1"/>
+      <w:numFmt w:val="bullet"/>
+      <w:lvlText w:val=""/>
+      <w:lvlJc w:val="left"/>
+      <w:pPr>
+        <w:ind w:left="4320" w:hanging="360"/>
+      </w:pPr>
+      <w:rPr>
+        <w:rFonts w:ascii="Wingdings" w:hAnsi="Wingdings" w:hint="default"/>
+      </w:rPr>
+    </w:lvl>
+    <w:lvl w:ilvl="6" w:tplc="190AE316">
+      <w:start w:val="1"/>
+      <w:numFmt w:val="bullet"/>
+      <w:lvlText w:val=""/>
+      <w:lvlJc w:val="left"/>
+      <w:pPr>
+        <w:ind w:left="5040" w:hanging="360"/>
+      </w:pPr>
+      <w:rPr>
+        <w:rFonts w:ascii="Symbol" w:hAnsi="Symbol" w:hint="default"/>
+      </w:rPr>
+    </w:lvl>
+    <w:lvl w:ilvl="7" w:tplc="81CAADAA">
+      <w:start w:val="1"/>
+      <w:numFmt w:val="bullet"/>
+      <w:lvlText w:val="o"/>
+      <w:lvlJc w:val="left"/>
+      <w:pPr>
+        <w:ind w:left="5760" w:hanging="360"/>
+      </w:pPr>
+      <w:rPr>
+        <w:rFonts w:ascii="Courier New" w:hAnsi="Courier New" w:hint="default"/>
+      </w:rPr>
+    </w:lvl>
+    <w:lvl w:ilvl="8" w:tplc="DBE0B3F2">
+      <w:start w:val="1"/>
+      <w:numFmt w:val="bullet"/>
+      <w:lvlText w:val=""/>
+      <w:lvlJc w:val="left"/>
+      <w:pPr>
+        <w:ind w:left="6480" w:hanging="360"/>
+      </w:pPr>
+      <w:rPr>
+        <w:rFonts w:ascii="Wingdings" w:hAnsi="Wingdings" w:hint="default"/>
+      </w:rPr>
+    </w:lvl>
+  </w:abstractNum>
+  <w:abstractNum w:abstractNumId="11" w15:restartNumberingAfterBreak="0">
+    <w:nsid w:val="4C083152"/>
+    <w:multiLevelType w:val="hybridMultilevel"/>
+    <w:tmpl w:val="9ADC6ADE"/>
+    <w:lvl w:ilvl="0" w:tplc="3D8A4FFE">
+      <w:start w:val="1"/>
+      <w:numFmt w:val="bullet"/>
+      <w:lvlText w:val="·"/>
+      <w:lvlJc w:val="left"/>
+      <w:pPr>
+        <w:ind w:left="720" w:hanging="360"/>
+      </w:pPr>
+      <w:rPr>
+        <w:rFonts w:ascii="Symbol" w:hAnsi="Symbol" w:hint="default"/>
+      </w:rPr>
+    </w:lvl>
+    <w:lvl w:ilvl="1" w:tplc="3746022E">
+      <w:start w:val="1"/>
+      <w:numFmt w:val="bullet"/>
+      <w:lvlText w:val="o"/>
+      <w:lvlJc w:val="left"/>
+      <w:pPr>
+        <w:ind w:left="1440" w:hanging="360"/>
+      </w:pPr>
+      <w:rPr>
+        <w:rFonts w:ascii="Courier New" w:hAnsi="Courier New" w:hint="default"/>
+      </w:rPr>
+    </w:lvl>
+    <w:lvl w:ilvl="2" w:tplc="11D2EF38">
+      <w:start w:val="1"/>
+      <w:numFmt w:val="bullet"/>
+      <w:lvlText w:val=""/>
+      <w:lvlJc w:val="left"/>
+      <w:pPr>
+        <w:ind w:left="2160" w:hanging="360"/>
+      </w:pPr>
+      <w:rPr>
+        <w:rFonts w:ascii="Wingdings" w:hAnsi="Wingdings" w:hint="default"/>
+      </w:rPr>
+    </w:lvl>
+    <w:lvl w:ilvl="3" w:tplc="F342B346">
+      <w:start w:val="1"/>
+      <w:numFmt w:val="bullet"/>
+      <w:lvlText w:val=""/>
+      <w:lvlJc w:val="left"/>
+      <w:pPr>
+        <w:ind w:left="2880" w:hanging="360"/>
+      </w:pPr>
+      <w:rPr>
+        <w:rFonts w:ascii="Symbol" w:hAnsi="Symbol" w:hint="default"/>
+      </w:rPr>
+    </w:lvl>
+    <w:lvl w:ilvl="4" w:tplc="FC04B718">
+      <w:start w:val="1"/>
+      <w:numFmt w:val="bullet"/>
+      <w:lvlText w:val="o"/>
+      <w:lvlJc w:val="left"/>
+      <w:pPr>
+        <w:ind w:left="3600" w:hanging="360"/>
+      </w:pPr>
+      <w:rPr>
+        <w:rFonts w:ascii="Courier New" w:hAnsi="Courier New" w:hint="default"/>
+      </w:rPr>
+    </w:lvl>
+    <w:lvl w:ilvl="5" w:tplc="975E6144">
+      <w:start w:val="1"/>
+      <w:numFmt w:val="bullet"/>
+      <w:lvlText w:val=""/>
+      <w:lvlJc w:val="left"/>
+      <w:pPr>
+        <w:ind w:left="4320" w:hanging="360"/>
+      </w:pPr>
+      <w:rPr>
+        <w:rFonts w:ascii="Wingdings" w:hAnsi="Wingdings" w:hint="default"/>
+      </w:rPr>
+    </w:lvl>
+    <w:lvl w:ilvl="6" w:tplc="D028379E">
+      <w:start w:val="1"/>
+      <w:numFmt w:val="bullet"/>
+      <w:lvlText w:val=""/>
+      <w:lvlJc w:val="left"/>
+      <w:pPr>
+        <w:ind w:left="5040" w:hanging="360"/>
+      </w:pPr>
+      <w:rPr>
+        <w:rFonts w:ascii="Symbol" w:hAnsi="Symbol" w:hint="default"/>
+      </w:rPr>
+    </w:lvl>
+    <w:lvl w:ilvl="7" w:tplc="1BEEF520">
+      <w:start w:val="1"/>
+      <w:numFmt w:val="bullet"/>
+      <w:lvlText w:val="o"/>
+      <w:lvlJc w:val="left"/>
+      <w:pPr>
+        <w:ind w:left="5760" w:hanging="360"/>
+      </w:pPr>
+      <w:rPr>
+        <w:rFonts w:ascii="Courier New" w:hAnsi="Courier New" w:hint="default"/>
+      </w:rPr>
+    </w:lvl>
+    <w:lvl w:ilvl="8" w:tplc="79623EEA">
+      <w:start w:val="1"/>
+      <w:numFmt w:val="bullet"/>
+      <w:lvlText w:val=""/>
+      <w:lvlJc w:val="left"/>
+      <w:pPr>
+        <w:ind w:left="6480" w:hanging="360"/>
+      </w:pPr>
+      <w:rPr>
+        <w:rFonts w:ascii="Wingdings" w:hAnsi="Wingdings" w:hint="default"/>
+      </w:rPr>
+    </w:lvl>
+  </w:abstractNum>
+  <w:abstractNum w:abstractNumId="12" w15:restartNumberingAfterBreak="0">
+    <w:nsid w:val="5AEF5398"/>
+    <w:multiLevelType w:val="hybridMultilevel"/>
+    <w:tmpl w:val="05887D48"/>
     <w:lvl w:ilvl="0" w:tplc="0409000F">
       <w:start w:val="1"/>
       <w:numFmt w:val="decimal"/>
@@ -578,13 +4048,672 @@
       </w:pPr>
     </w:lvl>
   </w:abstractNum>
+  <w:abstractNum w:abstractNumId="13" w15:restartNumberingAfterBreak="0">
+    <w:nsid w:val="607E2EB2"/>
+    <w:multiLevelType w:val="hybridMultilevel"/>
+    <w:tmpl w:val="13E8F59A"/>
+    <w:lvl w:ilvl="0" w:tplc="B074DB26">
+      <w:start w:val="1"/>
+      <w:numFmt w:val="bullet"/>
+      <w:lvlText w:val="·"/>
+      <w:lvlJc w:val="left"/>
+      <w:pPr>
+        <w:ind w:left="720" w:hanging="360"/>
+      </w:pPr>
+      <w:rPr>
+        <w:rFonts w:ascii="Symbol" w:hAnsi="Symbol" w:hint="default"/>
+      </w:rPr>
+    </w:lvl>
+    <w:lvl w:ilvl="1" w:tplc="C9AA3A40">
+      <w:start w:val="1"/>
+      <w:numFmt w:val="bullet"/>
+      <w:lvlText w:val="o"/>
+      <w:lvlJc w:val="left"/>
+      <w:pPr>
+        <w:ind w:left="1440" w:hanging="360"/>
+      </w:pPr>
+      <w:rPr>
+        <w:rFonts w:ascii="Courier New" w:hAnsi="Courier New" w:hint="default"/>
+      </w:rPr>
+    </w:lvl>
+    <w:lvl w:ilvl="2" w:tplc="2D821A7C">
+      <w:start w:val="1"/>
+      <w:numFmt w:val="bullet"/>
+      <w:lvlText w:val=""/>
+      <w:lvlJc w:val="left"/>
+      <w:pPr>
+        <w:ind w:left="2160" w:hanging="360"/>
+      </w:pPr>
+      <w:rPr>
+        <w:rFonts w:ascii="Wingdings" w:hAnsi="Wingdings" w:hint="default"/>
+      </w:rPr>
+    </w:lvl>
+    <w:lvl w:ilvl="3" w:tplc="8B2EF9A2">
+      <w:start w:val="1"/>
+      <w:numFmt w:val="bullet"/>
+      <w:lvlText w:val=""/>
+      <w:lvlJc w:val="left"/>
+      <w:pPr>
+        <w:ind w:left="2880" w:hanging="360"/>
+      </w:pPr>
+      <w:rPr>
+        <w:rFonts w:ascii="Symbol" w:hAnsi="Symbol" w:hint="default"/>
+      </w:rPr>
+    </w:lvl>
+    <w:lvl w:ilvl="4" w:tplc="6C020E32">
+      <w:start w:val="1"/>
+      <w:numFmt w:val="bullet"/>
+      <w:lvlText w:val="o"/>
+      <w:lvlJc w:val="left"/>
+      <w:pPr>
+        <w:ind w:left="3600" w:hanging="360"/>
+      </w:pPr>
+      <w:rPr>
+        <w:rFonts w:ascii="Courier New" w:hAnsi="Courier New" w:hint="default"/>
+      </w:rPr>
+    </w:lvl>
+    <w:lvl w:ilvl="5" w:tplc="02200620">
+      <w:start w:val="1"/>
+      <w:numFmt w:val="bullet"/>
+      <w:lvlText w:val=""/>
+      <w:lvlJc w:val="left"/>
+      <w:pPr>
+        <w:ind w:left="4320" w:hanging="360"/>
+      </w:pPr>
+      <w:rPr>
+        <w:rFonts w:ascii="Wingdings" w:hAnsi="Wingdings" w:hint="default"/>
+      </w:rPr>
+    </w:lvl>
+    <w:lvl w:ilvl="6" w:tplc="6540A51E">
+      <w:start w:val="1"/>
+      <w:numFmt w:val="bullet"/>
+      <w:lvlText w:val=""/>
+      <w:lvlJc w:val="left"/>
+      <w:pPr>
+        <w:ind w:left="5040" w:hanging="360"/>
+      </w:pPr>
+      <w:rPr>
+        <w:rFonts w:ascii="Symbol" w:hAnsi="Symbol" w:hint="default"/>
+      </w:rPr>
+    </w:lvl>
+    <w:lvl w:ilvl="7" w:tplc="0EDA2468">
+      <w:start w:val="1"/>
+      <w:numFmt w:val="bullet"/>
+      <w:lvlText w:val="o"/>
+      <w:lvlJc w:val="left"/>
+      <w:pPr>
+        <w:ind w:left="5760" w:hanging="360"/>
+      </w:pPr>
+      <w:rPr>
+        <w:rFonts w:ascii="Courier New" w:hAnsi="Courier New" w:hint="default"/>
+      </w:rPr>
+    </w:lvl>
+    <w:lvl w:ilvl="8" w:tplc="0C32177C">
+      <w:start w:val="1"/>
+      <w:numFmt w:val="bullet"/>
+      <w:lvlText w:val=""/>
+      <w:lvlJc w:val="left"/>
+      <w:pPr>
+        <w:ind w:left="6480" w:hanging="360"/>
+      </w:pPr>
+      <w:rPr>
+        <w:rFonts w:ascii="Wingdings" w:hAnsi="Wingdings" w:hint="default"/>
+      </w:rPr>
+    </w:lvl>
+  </w:abstractNum>
+  <w:abstractNum w:abstractNumId="14" w15:restartNumberingAfterBreak="0">
+    <w:nsid w:val="6B7FDD12"/>
+    <w:multiLevelType w:val="hybridMultilevel"/>
+    <w:tmpl w:val="AA2CFCA4"/>
+    <w:lvl w:ilvl="0" w:tplc="B5A62DA2">
+      <w:start w:val="1"/>
+      <w:numFmt w:val="bullet"/>
+      <w:lvlText w:val=""/>
+      <w:lvlJc w:val="left"/>
+      <w:pPr>
+        <w:ind w:left="720" w:hanging="360"/>
+      </w:pPr>
+      <w:rPr>
+        <w:rFonts w:ascii="Symbol" w:hAnsi="Symbol" w:hint="default"/>
+      </w:rPr>
+    </w:lvl>
+    <w:lvl w:ilvl="1" w:tplc="26448132">
+      <w:start w:val="1"/>
+      <w:numFmt w:val="bullet"/>
+      <w:lvlText w:val=""/>
+      <w:lvlJc w:val="left"/>
+      <w:pPr>
+        <w:ind w:left="1440" w:hanging="360"/>
+      </w:pPr>
+      <w:rPr>
+        <w:rFonts w:ascii="Symbol" w:hAnsi="Symbol" w:hint="default"/>
+      </w:rPr>
+    </w:lvl>
+    <w:lvl w:ilvl="2" w:tplc="F4087540">
+      <w:start w:val="1"/>
+      <w:numFmt w:val="bullet"/>
+      <w:lvlText w:val=""/>
+      <w:lvlJc w:val="left"/>
+      <w:pPr>
+        <w:ind w:left="2160" w:hanging="360"/>
+      </w:pPr>
+      <w:rPr>
+        <w:rFonts w:ascii="Wingdings" w:hAnsi="Wingdings" w:hint="default"/>
+      </w:rPr>
+    </w:lvl>
+    <w:lvl w:ilvl="3" w:tplc="7D26A5AA">
+      <w:start w:val="1"/>
+      <w:numFmt w:val="bullet"/>
+      <w:lvlText w:val=""/>
+      <w:lvlJc w:val="left"/>
+      <w:pPr>
+        <w:ind w:left="2880" w:hanging="360"/>
+      </w:pPr>
+      <w:rPr>
+        <w:rFonts w:ascii="Symbol" w:hAnsi="Symbol" w:hint="default"/>
+      </w:rPr>
+    </w:lvl>
+    <w:lvl w:ilvl="4" w:tplc="ED2076B4">
+      <w:start w:val="1"/>
+      <w:numFmt w:val="bullet"/>
+      <w:lvlText w:val="o"/>
+      <w:lvlJc w:val="left"/>
+      <w:pPr>
+        <w:ind w:left="3600" w:hanging="360"/>
+      </w:pPr>
+      <w:rPr>
+        <w:rFonts w:ascii="Courier New" w:hAnsi="Courier New" w:hint="default"/>
+      </w:rPr>
+    </w:lvl>
+    <w:lvl w:ilvl="5" w:tplc="63FC35A2">
+      <w:start w:val="1"/>
+      <w:numFmt w:val="bullet"/>
+      <w:lvlText w:val=""/>
+      <w:lvlJc w:val="left"/>
+      <w:pPr>
+        <w:ind w:left="4320" w:hanging="360"/>
+      </w:pPr>
+      <w:rPr>
+        <w:rFonts w:ascii="Wingdings" w:hAnsi="Wingdings" w:hint="default"/>
+      </w:rPr>
+    </w:lvl>
+    <w:lvl w:ilvl="6" w:tplc="0FCC56AE">
+      <w:start w:val="1"/>
+      <w:numFmt w:val="bullet"/>
+      <w:lvlText w:val=""/>
+      <w:lvlJc w:val="left"/>
+      <w:pPr>
+        <w:ind w:left="5040" w:hanging="360"/>
+      </w:pPr>
+      <w:rPr>
+        <w:rFonts w:ascii="Symbol" w:hAnsi="Symbol" w:hint="default"/>
+      </w:rPr>
+    </w:lvl>
+    <w:lvl w:ilvl="7" w:tplc="BE626A3C">
+      <w:start w:val="1"/>
+      <w:numFmt w:val="bullet"/>
+      <w:lvlText w:val="o"/>
+      <w:lvlJc w:val="left"/>
+      <w:pPr>
+        <w:ind w:left="5760" w:hanging="360"/>
+      </w:pPr>
+      <w:rPr>
+        <w:rFonts w:ascii="Courier New" w:hAnsi="Courier New" w:hint="default"/>
+      </w:rPr>
+    </w:lvl>
+    <w:lvl w:ilvl="8" w:tplc="13E826A6">
+      <w:start w:val="1"/>
+      <w:numFmt w:val="bullet"/>
+      <w:lvlText w:val=""/>
+      <w:lvlJc w:val="left"/>
+      <w:pPr>
+        <w:ind w:left="6480" w:hanging="360"/>
+      </w:pPr>
+      <w:rPr>
+        <w:rFonts w:ascii="Wingdings" w:hAnsi="Wingdings" w:hint="default"/>
+      </w:rPr>
+    </w:lvl>
+  </w:abstractNum>
+  <w:abstractNum w:abstractNumId="15" w15:restartNumberingAfterBreak="0">
+    <w:nsid w:val="6F8B67BB"/>
+    <w:multiLevelType w:val="hybridMultilevel"/>
+    <w:tmpl w:val="C93C9B16"/>
+    <w:lvl w:ilvl="0" w:tplc="335EFA88">
+      <w:start w:val="1"/>
+      <w:numFmt w:val="bullet"/>
+      <w:lvlText w:val="-"/>
+      <w:lvlJc w:val="left"/>
+      <w:pPr>
+        <w:tabs>
+          <w:tab w:val="num" w:pos="1800"/>
+        </w:tabs>
+        <w:ind w:left="1800" w:hanging="360"/>
+      </w:pPr>
+      <w:rPr>
+        <w:rFonts w:ascii="Times New Roman" w:eastAsia="Times New Roman" w:hAnsi="Times New Roman" w:cs="Times New Roman" w:hint="default"/>
+      </w:rPr>
+    </w:lvl>
+    <w:lvl w:ilvl="1" w:tplc="04090003" w:tentative="1">
+      <w:start w:val="1"/>
+      <w:numFmt w:val="bullet"/>
+      <w:lvlText w:val="o"/>
+      <w:lvlJc w:val="left"/>
+      <w:pPr>
+        <w:tabs>
+          <w:tab w:val="num" w:pos="2520"/>
+        </w:tabs>
+        <w:ind w:left="2520" w:hanging="360"/>
+      </w:pPr>
+      <w:rPr>
+        <w:rFonts w:ascii="Courier New" w:hAnsi="Courier New" w:cs="Courier New" w:hint="default"/>
+      </w:rPr>
+    </w:lvl>
+    <w:lvl w:ilvl="2" w:tplc="04090005" w:tentative="1">
+      <w:start w:val="1"/>
+      <w:numFmt w:val="bullet"/>
+      <w:lvlText w:val=""/>
+      <w:lvlJc w:val="left"/>
+      <w:pPr>
+        <w:tabs>
+          <w:tab w:val="num" w:pos="3240"/>
+        </w:tabs>
+        <w:ind w:left="3240" w:hanging="360"/>
+      </w:pPr>
+      <w:rPr>
+        <w:rFonts w:ascii="Wingdings" w:hAnsi="Wingdings" w:hint="default"/>
+      </w:rPr>
+    </w:lvl>
+    <w:lvl w:ilvl="3" w:tplc="04090001" w:tentative="1">
+      <w:start w:val="1"/>
+      <w:numFmt w:val="bullet"/>
+      <w:lvlText w:val=""/>
+      <w:lvlJc w:val="left"/>
+      <w:pPr>
+        <w:tabs>
+          <w:tab w:val="num" w:pos="3960"/>
+        </w:tabs>
+        <w:ind w:left="3960" w:hanging="360"/>
+      </w:pPr>
+      <w:rPr>
+        <w:rFonts w:ascii="Symbol" w:hAnsi="Symbol" w:hint="default"/>
+      </w:rPr>
+    </w:lvl>
+    <w:lvl w:ilvl="4" w:tplc="04090003" w:tentative="1">
+      <w:start w:val="1"/>
+      <w:numFmt w:val="bullet"/>
+      <w:lvlText w:val="o"/>
+      <w:lvlJc w:val="left"/>
+      <w:pPr>
+        <w:tabs>
+          <w:tab w:val="num" w:pos="4680"/>
+        </w:tabs>
+        <w:ind w:left="4680" w:hanging="360"/>
+      </w:pPr>
+      <w:rPr>
+        <w:rFonts w:ascii="Courier New" w:hAnsi="Courier New" w:cs="Courier New" w:hint="default"/>
+      </w:rPr>
+    </w:lvl>
+    <w:lvl w:ilvl="5" w:tplc="04090005" w:tentative="1">
+      <w:start w:val="1"/>
+      <w:numFmt w:val="bullet"/>
+      <w:lvlText w:val=""/>
+      <w:lvlJc w:val="left"/>
+      <w:pPr>
+        <w:tabs>
+          <w:tab w:val="num" w:pos="5400"/>
+        </w:tabs>
+        <w:ind w:left="5400" w:hanging="360"/>
+      </w:pPr>
+      <w:rPr>
+        <w:rFonts w:ascii="Wingdings" w:hAnsi="Wingdings" w:hint="default"/>
+      </w:rPr>
+    </w:lvl>
+    <w:lvl w:ilvl="6" w:tplc="04090001" w:tentative="1">
+      <w:start w:val="1"/>
+      <w:numFmt w:val="bullet"/>
+      <w:lvlText w:val=""/>
+      <w:lvlJc w:val="left"/>
+      <w:pPr>
+        <w:tabs>
+          <w:tab w:val="num" w:pos="6120"/>
+        </w:tabs>
+        <w:ind w:left="6120" w:hanging="360"/>
+      </w:pPr>
+      <w:rPr>
+        <w:rFonts w:ascii="Symbol" w:hAnsi="Symbol" w:hint="default"/>
+      </w:rPr>
+    </w:lvl>
+    <w:lvl w:ilvl="7" w:tplc="04090003" w:tentative="1">
+      <w:start w:val="1"/>
+      <w:numFmt w:val="bullet"/>
+      <w:lvlText w:val="o"/>
+      <w:lvlJc w:val="left"/>
+      <w:pPr>
+        <w:tabs>
+          <w:tab w:val="num" w:pos="6840"/>
+        </w:tabs>
+        <w:ind w:left="6840" w:hanging="360"/>
+      </w:pPr>
+      <w:rPr>
+        <w:rFonts w:ascii="Courier New" w:hAnsi="Courier New" w:cs="Courier New" w:hint="default"/>
+      </w:rPr>
+    </w:lvl>
+    <w:lvl w:ilvl="8" w:tplc="04090005" w:tentative="1">
+      <w:start w:val="1"/>
+      <w:numFmt w:val="bullet"/>
+      <w:lvlText w:val=""/>
+      <w:lvlJc w:val="left"/>
+      <w:pPr>
+        <w:tabs>
+          <w:tab w:val="num" w:pos="7560"/>
+        </w:tabs>
+        <w:ind w:left="7560" w:hanging="360"/>
+      </w:pPr>
+      <w:rPr>
+        <w:rFonts w:ascii="Wingdings" w:hAnsi="Wingdings" w:hint="default"/>
+      </w:rPr>
+    </w:lvl>
+  </w:abstractNum>
+  <w:abstractNum w:abstractNumId="16" w15:restartNumberingAfterBreak="0">
+    <w:nsid w:val="7193684E"/>
+    <w:multiLevelType w:val="multilevel"/>
+    <w:tmpl w:val="DBACD7A2"/>
+    <w:lvl w:ilvl="0">
+      <w:start w:val="1"/>
+      <w:numFmt w:val="decimal"/>
+      <w:lvlText w:val="%1."/>
+      <w:lvlJc w:val="left"/>
+      <w:pPr>
+        <w:ind w:left="720" w:hanging="360"/>
+      </w:pPr>
+      <w:rPr>
+        <w:rFonts w:hint="default"/>
+      </w:rPr>
+    </w:lvl>
+    <w:lvl w:ilvl="1">
+      <w:start w:val="1"/>
+      <w:numFmt w:val="decimal"/>
+      <w:isLgl/>
+      <w:lvlText w:val="%1.%2"/>
+      <w:lvlJc w:val="left"/>
+      <w:pPr>
+        <w:ind w:left="1110" w:hanging="390"/>
+      </w:pPr>
+      <w:rPr>
+        <w:rFonts w:hint="default"/>
+      </w:rPr>
+    </w:lvl>
+    <w:lvl w:ilvl="2">
+      <w:start w:val="1"/>
+      <w:numFmt w:val="decimal"/>
+      <w:isLgl/>
+      <w:lvlText w:val="%1.%2.%3"/>
+      <w:lvlJc w:val="left"/>
+      <w:pPr>
+        <w:ind w:left="1800" w:hanging="720"/>
+      </w:pPr>
+      <w:rPr>
+        <w:rFonts w:hint="default"/>
+      </w:rPr>
+    </w:lvl>
+    <w:lvl w:ilvl="3">
+      <w:start w:val="1"/>
+      <w:numFmt w:val="decimal"/>
+      <w:isLgl/>
+      <w:lvlText w:val="%1.%2.%3.%4"/>
+      <w:lvlJc w:val="left"/>
+      <w:pPr>
+        <w:ind w:left="2160" w:hanging="720"/>
+      </w:pPr>
+      <w:rPr>
+        <w:rFonts w:hint="default"/>
+      </w:rPr>
+    </w:lvl>
+    <w:lvl w:ilvl="4">
+      <w:start w:val="1"/>
+      <w:numFmt w:val="decimal"/>
+      <w:isLgl/>
+      <w:lvlText w:val="%1.%2.%3.%4.%5"/>
+      <w:lvlJc w:val="left"/>
+      <w:pPr>
+        <w:ind w:left="2880" w:hanging="1080"/>
+      </w:pPr>
+      <w:rPr>
+        <w:rFonts w:hint="default"/>
+      </w:rPr>
+    </w:lvl>
+    <w:lvl w:ilvl="5">
+      <w:start w:val="1"/>
+      <w:numFmt w:val="decimal"/>
+      <w:isLgl/>
+      <w:lvlText w:val="%1.%2.%3.%4.%5.%6"/>
+      <w:lvlJc w:val="left"/>
+      <w:pPr>
+        <w:ind w:left="3240" w:hanging="1080"/>
+      </w:pPr>
+      <w:rPr>
+        <w:rFonts w:hint="default"/>
+      </w:rPr>
+    </w:lvl>
+    <w:lvl w:ilvl="6">
+      <w:start w:val="1"/>
+      <w:numFmt w:val="decimal"/>
+      <w:isLgl/>
+      <w:lvlText w:val="%1.%2.%3.%4.%5.%6.%7"/>
+      <w:lvlJc w:val="left"/>
+      <w:pPr>
+        <w:ind w:left="3960" w:hanging="1440"/>
+      </w:pPr>
+      <w:rPr>
+        <w:rFonts w:hint="default"/>
+      </w:rPr>
+    </w:lvl>
+    <w:lvl w:ilvl="7">
+      <w:start w:val="1"/>
+      <w:numFmt w:val="decimal"/>
+      <w:isLgl/>
+      <w:lvlText w:val="%1.%2.%3.%4.%5.%6.%7.%8"/>
+      <w:lvlJc w:val="left"/>
+      <w:pPr>
+        <w:ind w:left="4320" w:hanging="1440"/>
+      </w:pPr>
+      <w:rPr>
+        <w:rFonts w:hint="default"/>
+      </w:rPr>
+    </w:lvl>
+    <w:lvl w:ilvl="8">
+      <w:start w:val="1"/>
+      <w:numFmt w:val="decimal"/>
+      <w:isLgl/>
+      <w:lvlText w:val="%1.%2.%3.%4.%5.%6.%7.%8.%9"/>
+      <w:lvlJc w:val="left"/>
+      <w:pPr>
+        <w:ind w:left="5040" w:hanging="1800"/>
+      </w:pPr>
+      <w:rPr>
+        <w:rFonts w:hint="default"/>
+      </w:rPr>
+    </w:lvl>
+  </w:abstractNum>
+  <w:abstractNum w:abstractNumId="17" w15:restartNumberingAfterBreak="0">
+    <w:nsid w:val="7CC3F6B3"/>
+    <w:multiLevelType w:val="hybridMultilevel"/>
+    <w:tmpl w:val="6CEE4164"/>
+    <w:lvl w:ilvl="0" w:tplc="E64C74EC">
+      <w:start w:val="1"/>
+      <w:numFmt w:val="bullet"/>
+      <w:lvlText w:val=""/>
+      <w:lvlJc w:val="left"/>
+      <w:pPr>
+        <w:ind w:left="720" w:hanging="360"/>
+      </w:pPr>
+      <w:rPr>
+        <w:rFonts w:ascii="Symbol" w:hAnsi="Symbol" w:hint="default"/>
+      </w:rPr>
+    </w:lvl>
+    <w:lvl w:ilvl="1" w:tplc="F25665F4">
+      <w:start w:val="1"/>
+      <w:numFmt w:val="bullet"/>
+      <w:lvlText w:val="-"/>
+      <w:lvlJc w:val="left"/>
+      <w:pPr>
+        <w:ind w:left="1440" w:hanging="360"/>
+      </w:pPr>
+      <w:rPr>
+        <w:rFonts w:ascii="Calibri" w:hAnsi="Calibri" w:hint="default"/>
+      </w:rPr>
+    </w:lvl>
+    <w:lvl w:ilvl="2" w:tplc="A8F67142">
+      <w:start w:val="1"/>
+      <w:numFmt w:val="bullet"/>
+      <w:lvlText w:val=""/>
+      <w:lvlJc w:val="left"/>
+      <w:pPr>
+        <w:ind w:left="2160" w:hanging="360"/>
+      </w:pPr>
+      <w:rPr>
+        <w:rFonts w:ascii="Wingdings" w:hAnsi="Wingdings" w:hint="default"/>
+      </w:rPr>
+    </w:lvl>
+    <w:lvl w:ilvl="3" w:tplc="6D14F560">
+      <w:start w:val="1"/>
+      <w:numFmt w:val="bullet"/>
+      <w:lvlText w:val=""/>
+      <w:lvlJc w:val="left"/>
+      <w:pPr>
+        <w:ind w:left="2880" w:hanging="360"/>
+      </w:pPr>
+      <w:rPr>
+        <w:rFonts w:ascii="Symbol" w:hAnsi="Symbol" w:hint="default"/>
+      </w:rPr>
+    </w:lvl>
+    <w:lvl w:ilvl="4" w:tplc="1236F584">
+      <w:start w:val="1"/>
+      <w:numFmt w:val="bullet"/>
+      <w:lvlText w:val="o"/>
+      <w:lvlJc w:val="left"/>
+      <w:pPr>
+        <w:ind w:left="3600" w:hanging="360"/>
+      </w:pPr>
+      <w:rPr>
+        <w:rFonts w:ascii="Courier New" w:hAnsi="Courier New" w:hint="default"/>
+      </w:rPr>
+    </w:lvl>
+    <w:lvl w:ilvl="5" w:tplc="6886760E">
+      <w:start w:val="1"/>
+      <w:numFmt w:val="bullet"/>
+      <w:lvlText w:val=""/>
+      <w:lvlJc w:val="left"/>
+      <w:pPr>
+        <w:ind w:left="4320" w:hanging="360"/>
+      </w:pPr>
+      <w:rPr>
+        <w:rFonts w:ascii="Wingdings" w:hAnsi="Wingdings" w:hint="default"/>
+      </w:rPr>
+    </w:lvl>
+    <w:lvl w:ilvl="6" w:tplc="7F265B32">
+      <w:start w:val="1"/>
+      <w:numFmt w:val="bullet"/>
+      <w:lvlText w:val=""/>
+      <w:lvlJc w:val="left"/>
+      <w:pPr>
+        <w:ind w:left="5040" w:hanging="360"/>
+      </w:pPr>
+      <w:rPr>
+        <w:rFonts w:ascii="Symbol" w:hAnsi="Symbol" w:hint="default"/>
+      </w:rPr>
+    </w:lvl>
+    <w:lvl w:ilvl="7" w:tplc="EAC29132">
+      <w:start w:val="1"/>
+      <w:numFmt w:val="bullet"/>
+      <w:lvlText w:val="o"/>
+      <w:lvlJc w:val="left"/>
+      <w:pPr>
+        <w:ind w:left="5760" w:hanging="360"/>
+      </w:pPr>
+      <w:rPr>
+        <w:rFonts w:ascii="Courier New" w:hAnsi="Courier New" w:hint="default"/>
+      </w:rPr>
+    </w:lvl>
+    <w:lvl w:ilvl="8" w:tplc="AD6E07F6">
+      <w:start w:val="1"/>
+      <w:numFmt w:val="bullet"/>
+      <w:lvlText w:val=""/>
+      <w:lvlJc w:val="left"/>
+      <w:pPr>
+        <w:ind w:left="6480" w:hanging="360"/>
+      </w:pPr>
+      <w:rPr>
+        <w:rFonts w:ascii="Wingdings" w:hAnsi="Wingdings" w:hint="default"/>
+      </w:rPr>
+    </w:lvl>
+  </w:abstractNum>
   <w:num w:numId="1" w16cid:durableId="884171885">
+    <w:abstractNumId w:val="5"/>
+  </w:num>
+  <w:num w:numId="2" w16cid:durableId="248005923">
+    <w:abstractNumId w:val="16"/>
+  </w:num>
+  <w:num w:numId="3" w16cid:durableId="2135323228">
     <w:abstractNumId w:val="0"/>
   </w:num>
-  <w:num w:numId="2" w16cid:durableId="248005923">
+  <w:num w:numId="4" w16cid:durableId="2142382910">
+    <w:abstractNumId w:val="15"/>
+  </w:num>
+  <w:num w:numId="5" w16cid:durableId="1253010031">
+    <w:abstractNumId w:val="14"/>
+  </w:num>
+  <w:num w:numId="6" w16cid:durableId="372735209">
+    <w:abstractNumId w:val="6"/>
+  </w:num>
+  <w:num w:numId="7" w16cid:durableId="1379088618">
+    <w:abstractNumId w:val="10"/>
+  </w:num>
+  <w:num w:numId="8" w16cid:durableId="871263495">
+    <w:abstractNumId w:val="7"/>
+  </w:num>
+  <w:num w:numId="9" w16cid:durableId="31730710">
+    <w:abstractNumId w:val="9"/>
+  </w:num>
+  <w:num w:numId="10" w16cid:durableId="52121859">
+    <w:abstractNumId w:val="2"/>
+  </w:num>
+  <w:num w:numId="11" w16cid:durableId="559681539">
+    <w:abstractNumId w:val="8"/>
+  </w:num>
+  <w:num w:numId="12" w16cid:durableId="1882283524">
+    <w:abstractNumId w:val="17"/>
+  </w:num>
+  <w:num w:numId="13" w16cid:durableId="15474072">
+    <w:abstractNumId w:val="3"/>
+  </w:num>
+  <w:num w:numId="14" w16cid:durableId="1865051010">
+    <w:abstractNumId w:val="11"/>
+  </w:num>
+  <w:num w:numId="15" w16cid:durableId="768936504">
+    <w:abstractNumId w:val="13"/>
+  </w:num>
+  <w:num w:numId="16" w16cid:durableId="1330598223">
+    <w:abstractNumId w:val="12"/>
+  </w:num>
+  <w:num w:numId="17" w16cid:durableId="228539875">
+    <w:abstractNumId w:val="4"/>
+  </w:num>
+  <w:num w:numId="18" w16cid:durableId="1555657778">
     <w:abstractNumId w:val="1"/>
   </w:num>
 </w:numbering>
+</file>
+
+<file path=word/people.xml><?xml version="1.0" encoding="utf-8"?>
+<w15:people xmlns:wpc="http://schemas.microsoft.com/office/word/2010/wordprocessingCanvas" xmlns:cx="http://schemas.microsoft.com/office/drawing/2014/chartex" xmlns:cx1="http://schemas.microsoft.com/office/drawing/2015/9/8/chartex" xmlns:cx2="http://schemas.microsoft.com/office/drawing/2015/10/21/chartex" xmlns:cx3="http://schemas.microsoft.com/office/drawing/2016/5/9/chartex" xmlns:cx4="http://schemas.microsoft.com/office/drawing/2016/5/10/chartex" xmlns:cx5="http://schemas.microsoft.com/office/drawing/2016/5/11/chartex" xmlns:cx6="http://schemas.microsoft.com/office/drawing/2016/5/12/chartex" xmlns:cx7="http://schemas.microsoft.com/office/drawing/2016/5/13/chartex" xmlns:cx8="http://schemas.microsoft.com/office/drawing/2016/5/14/chartex" xmlns:mc="http://schemas.openxmlformats.org/markup-compatibility/2006" xmlns:aink="http://schemas.microsoft.com/office/drawing/2016/ink" xmlns:am3d="http://schemas.microsoft.com/office/drawing/2017/model3d" xmlns:o="urn:schemas-microsoft-com:office:office" xmlns:oel="http://schemas.microsoft.com/office/2019/extlst" xmlns:r="http://schemas.openxmlformats.org/officeDocument/2006/relationships" xmlns:m="http://schemas.openxmlformats.org/officeDocument/2006/math" xmlns:v="urn:schemas-microsoft-com:vml" xmlns:wp14="http://schemas.microsoft.com/office/word/2010/wordprocessingDrawing" xmlns:wp="http://schemas.openxmlformats.org/drawingml/2006/wordprocessingDrawing" xmlns:w10="urn:schemas-microsoft-com:office:word" xmlns:w="http://schemas.openxmlformats.org/wordprocessingml/2006/main" xmlns:w14="http://schemas.microsoft.com/office/word/2010/wordml" xmlns:w15="http://schemas.microsoft.com/office/word/2012/wordml" xmlns:w16cex="http://schemas.microsoft.com/office/word/2018/wordml/cex" xmlns:w16cid="http://schemas.microsoft.com/office/word/2016/wordml/cid" xmlns:w16="http://schemas.microsoft.com/office/word/2018/wordml" xmlns:w16du="http://schemas.microsoft.com/office/word/2023/wordml/word16du" xmlns:w16sdtdh="http://schemas.microsoft.com/office/word/2020/wordml/sdtdatahash" xmlns:w16se="http://schemas.microsoft.com/office/word/2015/wordml/symex" xmlns:wpg="http://schemas.microsoft.com/office/word/2010/wordprocessingGroup" xmlns:wpi="http://schemas.microsoft.com/office/word/2010/wordprocessingInk" xmlns:wne="http://schemas.microsoft.com/office/word/2006/wordml" xmlns:wps="http://schemas.microsoft.com/office/word/2010/wordprocessingShape" mc:Ignorable="w14 w15 w16se w16cid w16 w16cex w16sdtdh wp14">
+  <w15:person w15:author="Manuel Sebastian">
+    <w15:presenceInfo w15:providerId="None" w15:userId="Manuel Sebastian"/>
+  </w15:person>
+  <w15:person w15:author="Kieyl Ponce">
+    <w15:presenceInfo w15:providerId="AD" w15:userId="S::kdponce@student.apc.edu.ph::00524dbf-861f-4ea1-b944-7975a6e223a8"/>
+  </w15:person>
+</w15:people>
 </file>
 
 <file path=word/styles.xml><?xml version="1.0" encoding="utf-8"?>
@@ -1009,6 +5138,50 @@
       <w:szCs w:val="32"/>
     </w:rPr>
   </w:style>
+  <w:style w:type="paragraph" w:styleId="Heading2">
+    <w:name w:val="heading 2"/>
+    <w:basedOn w:val="Normal"/>
+    <w:next w:val="Normal"/>
+    <w:link w:val="Heading2Char"/>
+    <w:uiPriority w:val="9"/>
+    <w:unhideWhenUsed/>
+    <w:qFormat/>
+    <w:rsid w:val="00E67574"/>
+    <w:pPr>
+      <w:keepNext/>
+      <w:keepLines/>
+      <w:spacing w:before="40" w:after="0"/>
+      <w:outlineLvl w:val="1"/>
+    </w:pPr>
+    <w:rPr>
+      <w:rFonts w:asciiTheme="majorHAnsi" w:eastAsiaTheme="majorEastAsia" w:hAnsiTheme="majorHAnsi" w:cstheme="majorBidi"/>
+      <w:color w:val="2F5496" w:themeColor="accent1" w:themeShade="BF"/>
+      <w:sz w:val="26"/>
+      <w:szCs w:val="26"/>
+    </w:rPr>
+  </w:style>
+  <w:style w:type="paragraph" w:styleId="Heading3">
+    <w:name w:val="heading 3"/>
+    <w:basedOn w:val="Normal"/>
+    <w:next w:val="Normal"/>
+    <w:link w:val="Heading3Char"/>
+    <w:uiPriority w:val="9"/>
+    <w:unhideWhenUsed/>
+    <w:qFormat/>
+    <w:rsid w:val="00E67574"/>
+    <w:pPr>
+      <w:keepNext/>
+      <w:keepLines/>
+      <w:spacing w:before="40" w:after="0"/>
+      <w:outlineLvl w:val="2"/>
+    </w:pPr>
+    <w:rPr>
+      <w:rFonts w:asciiTheme="majorHAnsi" w:eastAsiaTheme="majorEastAsia" w:hAnsiTheme="majorHAnsi" w:cstheme="majorBidi"/>
+      <w:color w:val="1F3763" w:themeColor="accent1" w:themeShade="7F"/>
+      <w:sz w:val="24"/>
+      <w:szCs w:val="24"/>
+    </w:rPr>
+  </w:style>
   <w:style w:type="character" w:default="1" w:styleId="DefaultParagraphFont">
     <w:name w:val="Default Paragraph Font"/>
     <w:uiPriority w:val="1"/>
@@ -1078,6 +5251,76 @@
         <w:insideV w:val="single" w:sz="4" w:space="0" w:color="auto"/>
       </w:tblBorders>
     </w:tblPr>
+  </w:style>
+  <w:style w:type="character" w:customStyle="1" w:styleId="Heading2Char">
+    <w:name w:val="Heading 2 Char"/>
+    <w:basedOn w:val="DefaultParagraphFont"/>
+    <w:link w:val="Heading2"/>
+    <w:uiPriority w:val="9"/>
+    <w:rsid w:val="00E67574"/>
+    <w:rPr>
+      <w:rFonts w:asciiTheme="majorHAnsi" w:eastAsiaTheme="majorEastAsia" w:hAnsiTheme="majorHAnsi" w:cstheme="majorBidi"/>
+      <w:color w:val="2F5496" w:themeColor="accent1" w:themeShade="BF"/>
+      <w:sz w:val="26"/>
+      <w:szCs w:val="26"/>
+    </w:rPr>
+  </w:style>
+  <w:style w:type="character" w:customStyle="1" w:styleId="Heading3Char">
+    <w:name w:val="Heading 3 Char"/>
+    <w:basedOn w:val="DefaultParagraphFont"/>
+    <w:link w:val="Heading3"/>
+    <w:uiPriority w:val="9"/>
+    <w:rsid w:val="00E67574"/>
+    <w:rPr>
+      <w:rFonts w:asciiTheme="majorHAnsi" w:eastAsiaTheme="majorEastAsia" w:hAnsiTheme="majorHAnsi" w:cstheme="majorBidi"/>
+      <w:color w:val="1F3763" w:themeColor="accent1" w:themeShade="7F"/>
+      <w:sz w:val="24"/>
+      <w:szCs w:val="24"/>
+    </w:rPr>
+  </w:style>
+  <w:style w:type="character" w:styleId="CommentReference">
+    <w:name w:val="annotation reference"/>
+    <w:basedOn w:val="DefaultParagraphFont"/>
+    <w:uiPriority w:val="99"/>
+    <w:semiHidden/>
+    <w:unhideWhenUsed/>
+    <w:rsid w:val="00D10247"/>
+    <w:rPr>
+      <w:sz w:val="16"/>
+      <w:szCs w:val="16"/>
+    </w:rPr>
+  </w:style>
+  <w:style w:type="paragraph" w:styleId="CommentText">
+    <w:name w:val="annotation text"/>
+    <w:basedOn w:val="Normal"/>
+    <w:link w:val="CommentTextChar"/>
+    <w:uiPriority w:val="99"/>
+    <w:unhideWhenUsed/>
+    <w:rsid w:val="00D10247"/>
+    <w:pPr>
+      <w:spacing w:line="240" w:lineRule="auto"/>
+    </w:pPr>
+    <w:rPr>
+      <w:rFonts w:asciiTheme="minorHAnsi" w:eastAsiaTheme="minorEastAsia" w:hAnsiTheme="minorHAnsi"/>
+      <w:kern w:val="0"/>
+      <w:sz w:val="20"/>
+      <w:szCs w:val="20"/>
+      <w14:ligatures w14:val="none"/>
+    </w:rPr>
+  </w:style>
+  <w:style w:type="character" w:customStyle="1" w:styleId="CommentTextChar">
+    <w:name w:val="Comment Text Char"/>
+    <w:basedOn w:val="DefaultParagraphFont"/>
+    <w:link w:val="CommentText"/>
+    <w:uiPriority w:val="99"/>
+    <w:rsid w:val="00D10247"/>
+    <w:rPr>
+      <w:rFonts w:asciiTheme="minorHAnsi" w:eastAsiaTheme="minorEastAsia" w:hAnsiTheme="minorHAnsi"/>
+      <w:kern w:val="0"/>
+      <w:sz w:val="20"/>
+      <w:szCs w:val="20"/>
+      <w14:ligatures w14:val="none"/>
+    </w:rPr>
   </w:style>
 </w:styles>
 </file>

</xml_diff>